<commit_message>
OS:lab2 in progress. Calculator ps script done. cd and copy commnds added to a Report file
</commit_message>
<xml_diff>
--- a/OS/Code/Lab_2/Report.docx
+++ b/OS/Code/Lab_2/Report.docx
@@ -583,13 +583,2561 @@
     </w:p>
     <w:p>
       <w:pPr>
+        <w:pStyle w:val="1"/>
+        <w:spacing w:before="0" w:line="240" w:lineRule="auto"/>
+        <w:jc w:val="center"/>
+        <w:rPr>
+          <w:rFonts w:ascii="Times New Roman" w:hAnsi="Times New Roman" w:cs="Times New Roman"/>
+          <w:b/>
+          <w:bCs/>
+          <w:color w:val="000000" w:themeColor="text1"/>
+          <w:sz w:val="28"/>
+          <w:szCs w:val="28"/>
+        </w:rPr>
+      </w:pPr>
+      <w:r>
+        <w:rPr>
+          <w:rFonts w:ascii="Times New Roman" w:hAnsi="Times New Roman" w:cs="Times New Roman"/>
+          <w:b/>
+          <w:bCs/>
+          <w:color w:val="000000" w:themeColor="text1"/>
+          <w:sz w:val="28"/>
+          <w:szCs w:val="28"/>
+        </w:rPr>
+        <w:lastRenderedPageBreak/>
+        <w:t>Введение</w:t>
+      </w:r>
+    </w:p>
+    <w:p>
+      <w:pPr>
+        <w:spacing w:after="0" w:line="240" w:lineRule="auto"/>
+        <w:ind w:firstLine="709"/>
+        <w:jc w:val="both"/>
+        <w:rPr>
+          <w:rFonts w:ascii="Times New Roman" w:hAnsi="Times New Roman" w:cs="Times New Roman"/>
+          <w:sz w:val="28"/>
+          <w:szCs w:val="28"/>
+        </w:rPr>
+      </w:pPr>
+      <w:r>
+        <w:rPr>
+          <w:rFonts w:ascii="Times New Roman" w:hAnsi="Times New Roman" w:cs="Times New Roman"/>
+          <w:sz w:val="28"/>
+          <w:szCs w:val="28"/>
+        </w:rPr>
+        <w:t xml:space="preserve">Командная оболочка – это программа, которая предоставляет текстовый интерфейс для взаимодействия пользователя с операционной системой. Она принимает команды, введённые с клавиатуры, выполняет их или запускает программы, и отображает результаты в командной строке (терминале). Оболочки также позволяют создавать скрипты </w:t>
+      </w:r>
+      <w:r>
+        <w:rPr>
+          <w:rFonts w:ascii="Times New Roman" w:hAnsi="Times New Roman" w:cs="Times New Roman"/>
+          <w:sz w:val="28"/>
+          <w:szCs w:val="28"/>
+        </w:rPr>
+        <w:t>–</w:t>
+      </w:r>
+      <w:r>
+        <w:rPr>
+          <w:rFonts w:ascii="Times New Roman" w:hAnsi="Times New Roman" w:cs="Times New Roman"/>
+          <w:sz w:val="28"/>
+          <w:szCs w:val="28"/>
+        </w:rPr>
+        <w:t xml:space="preserve"> файлы с последовательностью команд для автоматизации задач, и обладают функциями программирования.</w:t>
+      </w:r>
+    </w:p>
+    <w:p>
+      <w:pPr>
+        <w:spacing w:after="0" w:line="240" w:lineRule="auto"/>
+        <w:ind w:firstLine="709"/>
+        <w:jc w:val="both"/>
+        <w:rPr>
+          <w:rFonts w:ascii="Times New Roman" w:hAnsi="Times New Roman" w:cs="Times New Roman"/>
+          <w:sz w:val="28"/>
+          <w:szCs w:val="28"/>
+        </w:rPr>
+      </w:pPr>
+      <w:r>
+        <w:rPr>
+          <w:rFonts w:ascii="Times New Roman" w:hAnsi="Times New Roman" w:cs="Times New Roman"/>
+          <w:sz w:val="28"/>
+          <w:szCs w:val="28"/>
+        </w:rPr>
+        <w:t xml:space="preserve">Цель работы: получить практические навыки в работе с командными оболочками такими как </w:t>
+      </w:r>
+      <w:proofErr w:type="spellStart"/>
+      <w:r>
+        <w:rPr>
+          <w:rFonts w:ascii="Times New Roman" w:hAnsi="Times New Roman" w:cs="Times New Roman"/>
+          <w:sz w:val="28"/>
+          <w:szCs w:val="28"/>
+        </w:rPr>
+        <w:t>cmd</w:t>
+      </w:r>
+      <w:proofErr w:type="spellEnd"/>
+      <w:r>
+        <w:rPr>
+          <w:rFonts w:ascii="Times New Roman" w:hAnsi="Times New Roman" w:cs="Times New Roman"/>
+          <w:sz w:val="28"/>
+          <w:szCs w:val="28"/>
+        </w:rPr>
+        <w:t xml:space="preserve">, </w:t>
+      </w:r>
+      <w:proofErr w:type="spellStart"/>
+      <w:r>
+        <w:rPr>
+          <w:rFonts w:ascii="Times New Roman" w:hAnsi="Times New Roman" w:cs="Times New Roman"/>
+          <w:sz w:val="28"/>
+          <w:szCs w:val="28"/>
+        </w:rPr>
+        <w:t>PowerShell</w:t>
+      </w:r>
+      <w:proofErr w:type="spellEnd"/>
+      <w:r>
+        <w:rPr>
+          <w:rFonts w:ascii="Times New Roman" w:hAnsi="Times New Roman" w:cs="Times New Roman"/>
+          <w:sz w:val="28"/>
+          <w:szCs w:val="28"/>
+        </w:rPr>
+        <w:t xml:space="preserve">, </w:t>
+      </w:r>
+      <w:proofErr w:type="spellStart"/>
+      <w:r>
+        <w:rPr>
+          <w:rFonts w:ascii="Times New Roman" w:hAnsi="Times New Roman" w:cs="Times New Roman"/>
+          <w:sz w:val="28"/>
+          <w:szCs w:val="28"/>
+        </w:rPr>
+        <w:t>bash</w:t>
+      </w:r>
+      <w:proofErr w:type="spellEnd"/>
+      <w:r>
+        <w:rPr>
+          <w:rFonts w:ascii="Times New Roman" w:hAnsi="Times New Roman" w:cs="Times New Roman"/>
+          <w:sz w:val="28"/>
+          <w:szCs w:val="28"/>
+        </w:rPr>
+        <w:t>.</w:t>
+      </w:r>
+    </w:p>
+    <w:p>
+      <w:pPr>
+        <w:spacing w:after="0" w:line="240" w:lineRule="auto"/>
+        <w:ind w:firstLine="709"/>
+        <w:jc w:val="both"/>
+        <w:rPr>
+          <w:rFonts w:ascii="Times New Roman" w:hAnsi="Times New Roman" w:cs="Times New Roman"/>
+          <w:sz w:val="28"/>
+          <w:szCs w:val="28"/>
+          <w:lang w:val="en-US"/>
+        </w:rPr>
+      </w:pPr>
+      <w:r>
+        <w:rPr>
+          <w:rFonts w:ascii="Times New Roman" w:hAnsi="Times New Roman" w:cs="Times New Roman"/>
+          <w:sz w:val="28"/>
+          <w:szCs w:val="28"/>
+        </w:rPr>
+        <w:t>Задачи исследования</w:t>
+      </w:r>
+      <w:r>
+        <w:rPr>
+          <w:rFonts w:ascii="Times New Roman" w:hAnsi="Times New Roman" w:cs="Times New Roman"/>
+          <w:sz w:val="28"/>
+          <w:szCs w:val="28"/>
+          <w:lang w:val="en-US"/>
+        </w:rPr>
+        <w:t>:</w:t>
+      </w:r>
+    </w:p>
+    <w:p>
+      <w:pPr>
+        <w:pStyle w:val="a3"/>
+        <w:numPr>
+          <w:ilvl w:val="0"/>
+          <w:numId w:val="1"/>
+        </w:numPr>
+        <w:tabs>
+          <w:tab w:val="left" w:pos="425"/>
+        </w:tabs>
+        <w:spacing w:after="0" w:line="240" w:lineRule="auto"/>
+        <w:ind w:left="1072" w:hanging="363"/>
+        <w:jc w:val="both"/>
+        <w:rPr>
+          <w:rFonts w:ascii="Times New Roman" w:hAnsi="Times New Roman" w:cs="Times New Roman"/>
+          <w:sz w:val="28"/>
+          <w:szCs w:val="28"/>
+        </w:rPr>
+      </w:pPr>
+      <w:r>
+        <w:rPr>
+          <w:rFonts w:ascii="Times New Roman" w:hAnsi="Times New Roman" w:cs="Times New Roman"/>
+          <w:sz w:val="28"/>
+          <w:szCs w:val="28"/>
+        </w:rPr>
+        <w:t xml:space="preserve">рассмотреть основные команды, используемые в </w:t>
+      </w:r>
+      <w:proofErr w:type="spellStart"/>
+      <w:r>
+        <w:rPr>
+          <w:rFonts w:ascii="Times New Roman" w:hAnsi="Times New Roman" w:cs="Times New Roman"/>
+          <w:sz w:val="28"/>
+          <w:szCs w:val="28"/>
+          <w:lang w:val="en-US"/>
+        </w:rPr>
+        <w:t>cmd</w:t>
+      </w:r>
+      <w:proofErr w:type="spellEnd"/>
+      <w:r>
+        <w:rPr>
+          <w:rFonts w:ascii="Times New Roman" w:hAnsi="Times New Roman" w:cs="Times New Roman"/>
+          <w:sz w:val="28"/>
+          <w:szCs w:val="28"/>
+        </w:rPr>
+        <w:t>;</w:t>
+      </w:r>
+    </w:p>
+    <w:p>
+      <w:pPr>
+        <w:pStyle w:val="a3"/>
+        <w:numPr>
+          <w:ilvl w:val="0"/>
+          <w:numId w:val="1"/>
+        </w:numPr>
+        <w:tabs>
+          <w:tab w:val="left" w:pos="425"/>
+        </w:tabs>
+        <w:spacing w:after="0" w:line="240" w:lineRule="auto"/>
+        <w:ind w:left="1072" w:hanging="363"/>
+        <w:jc w:val="both"/>
+        <w:rPr>
+          <w:rFonts w:ascii="Times New Roman" w:hAnsi="Times New Roman" w:cs="Times New Roman"/>
+          <w:sz w:val="28"/>
+          <w:szCs w:val="28"/>
+        </w:rPr>
+      </w:pPr>
+      <w:r>
+        <w:rPr>
+          <w:rFonts w:ascii="Times New Roman" w:hAnsi="Times New Roman" w:cs="Times New Roman"/>
+          <w:sz w:val="28"/>
+          <w:szCs w:val="28"/>
+        </w:rPr>
+        <w:t xml:space="preserve">рассмотреть основные команды, используемые в </w:t>
+      </w:r>
+      <w:r>
+        <w:rPr>
+          <w:rFonts w:ascii="Times New Roman" w:hAnsi="Times New Roman" w:cs="Times New Roman"/>
+          <w:sz w:val="28"/>
+          <w:szCs w:val="28"/>
+          <w:lang w:val="en-US"/>
+        </w:rPr>
+        <w:t>bash</w:t>
+      </w:r>
+      <w:r>
+        <w:rPr>
+          <w:rFonts w:ascii="Times New Roman" w:hAnsi="Times New Roman" w:cs="Times New Roman"/>
+          <w:sz w:val="28"/>
+          <w:szCs w:val="28"/>
+        </w:rPr>
+        <w:t>;</w:t>
+      </w:r>
+    </w:p>
+    <w:p>
+      <w:pPr>
+        <w:pStyle w:val="a3"/>
+        <w:numPr>
+          <w:ilvl w:val="0"/>
+          <w:numId w:val="1"/>
+        </w:numPr>
+        <w:tabs>
+          <w:tab w:val="left" w:pos="425"/>
+        </w:tabs>
+        <w:spacing w:after="0" w:line="240" w:lineRule="auto"/>
+        <w:ind w:left="1072" w:hanging="363"/>
+        <w:jc w:val="both"/>
+        <w:rPr>
+          <w:rFonts w:ascii="Times New Roman" w:hAnsi="Times New Roman" w:cs="Times New Roman"/>
+          <w:sz w:val="28"/>
+          <w:szCs w:val="28"/>
+        </w:rPr>
+      </w:pPr>
+      <w:r>
+        <w:rPr>
+          <w:rFonts w:ascii="Times New Roman" w:hAnsi="Times New Roman" w:cs="Times New Roman"/>
+          <w:sz w:val="28"/>
+          <w:szCs w:val="28"/>
+        </w:rPr>
+        <w:t xml:space="preserve">рассмотреть основные команды, используемые в </w:t>
+      </w:r>
+      <w:proofErr w:type="spellStart"/>
+      <w:r>
+        <w:rPr>
+          <w:rFonts w:ascii="Times New Roman" w:hAnsi="Times New Roman" w:cs="Times New Roman"/>
+          <w:sz w:val="28"/>
+          <w:szCs w:val="28"/>
+          <w:lang w:val="en-US"/>
+        </w:rPr>
+        <w:t>Powershell</w:t>
+      </w:r>
+      <w:proofErr w:type="spellEnd"/>
+      <w:r>
+        <w:rPr>
+          <w:rFonts w:ascii="Times New Roman" w:hAnsi="Times New Roman" w:cs="Times New Roman"/>
+          <w:sz w:val="28"/>
+          <w:szCs w:val="28"/>
+        </w:rPr>
+        <w:t xml:space="preserve"> для написания собственных скриптов;</w:t>
+      </w:r>
+    </w:p>
+    <w:p>
+      <w:pPr>
+        <w:numPr>
+          <w:ilvl w:val="0"/>
+          <w:numId w:val="1"/>
+        </w:numPr>
+        <w:tabs>
+          <w:tab w:val="left" w:pos="425"/>
+        </w:tabs>
+        <w:spacing w:after="0" w:line="240" w:lineRule="auto"/>
+        <w:ind w:left="1072" w:hanging="363"/>
+        <w:jc w:val="both"/>
+        <w:rPr>
+          <w:rFonts w:ascii="Times New Roman" w:hAnsi="Times New Roman" w:cs="Times New Roman"/>
+          <w:sz w:val="28"/>
+          <w:szCs w:val="28"/>
+        </w:rPr>
+      </w:pPr>
+      <w:r>
+        <w:rPr>
+          <w:rFonts w:ascii="Times New Roman" w:hAnsi="Times New Roman" w:cs="Times New Roman"/>
+          <w:sz w:val="28"/>
+          <w:szCs w:val="28"/>
+        </w:rPr>
+        <w:t>выполнить задания, используя рассмотренные команды;</w:t>
+      </w:r>
+    </w:p>
+    <w:p>
+      <w:pPr>
+        <w:numPr>
+          <w:ilvl w:val="0"/>
+          <w:numId w:val="1"/>
+        </w:numPr>
+        <w:tabs>
+          <w:tab w:val="left" w:pos="425"/>
+        </w:tabs>
+        <w:spacing w:after="0" w:line="240" w:lineRule="auto"/>
+        <w:ind w:left="1072" w:hanging="363"/>
+        <w:jc w:val="both"/>
+        <w:rPr>
+          <w:rFonts w:ascii="Times New Roman" w:hAnsi="Times New Roman" w:cs="Times New Roman"/>
+          <w:sz w:val="28"/>
+          <w:szCs w:val="28"/>
+        </w:rPr>
+      </w:pPr>
+      <w:r>
+        <w:rPr>
+          <w:rFonts w:ascii="Times New Roman" w:hAnsi="Times New Roman" w:cs="Times New Roman"/>
+          <w:sz w:val="28"/>
+          <w:szCs w:val="28"/>
+        </w:rPr>
+        <w:t xml:space="preserve">узнать, что такое </w:t>
+      </w:r>
+      <w:r>
+        <w:rPr>
+          <w:rFonts w:ascii="Times New Roman" w:hAnsi="Times New Roman" w:cs="Times New Roman"/>
+          <w:sz w:val="28"/>
+          <w:szCs w:val="28"/>
+          <w:lang w:val="en-US"/>
+        </w:rPr>
+        <w:t>bat</w:t>
+      </w:r>
+      <w:r>
+        <w:rPr>
+          <w:rFonts w:ascii="Times New Roman" w:hAnsi="Times New Roman" w:cs="Times New Roman"/>
+          <w:sz w:val="28"/>
+          <w:szCs w:val="28"/>
+        </w:rPr>
+        <w:t>-файлы, для чего они нужны и научиться создавать их;</w:t>
+      </w:r>
+    </w:p>
+    <w:p>
+      <w:pPr>
+        <w:numPr>
+          <w:ilvl w:val="0"/>
+          <w:numId w:val="1"/>
+        </w:numPr>
+        <w:tabs>
+          <w:tab w:val="left" w:pos="425"/>
+        </w:tabs>
+        <w:spacing w:after="0" w:line="240" w:lineRule="auto"/>
+        <w:ind w:left="1072" w:hanging="363"/>
+        <w:jc w:val="both"/>
+        <w:rPr>
+          <w:rFonts w:ascii="Times New Roman" w:hAnsi="Times New Roman" w:cs="Times New Roman"/>
+          <w:sz w:val="28"/>
+          <w:szCs w:val="28"/>
+        </w:rPr>
+      </w:pPr>
+      <w:r>
+        <w:rPr>
+          <w:rFonts w:ascii="Times New Roman" w:hAnsi="Times New Roman" w:cs="Times New Roman"/>
+          <w:sz w:val="28"/>
+          <w:szCs w:val="28"/>
+        </w:rPr>
+        <w:t xml:space="preserve">узнать, что такое </w:t>
+      </w:r>
+      <w:proofErr w:type="spellStart"/>
+      <w:r>
+        <w:rPr>
+          <w:rFonts w:ascii="Times New Roman" w:hAnsi="Times New Roman" w:cs="Times New Roman"/>
+          <w:sz w:val="28"/>
+          <w:szCs w:val="28"/>
+          <w:lang w:val="en-US"/>
+        </w:rPr>
+        <w:t>sh</w:t>
+      </w:r>
+      <w:proofErr w:type="spellEnd"/>
+      <w:r>
+        <w:rPr>
+          <w:rFonts w:ascii="Times New Roman" w:hAnsi="Times New Roman" w:cs="Times New Roman"/>
+          <w:sz w:val="28"/>
+          <w:szCs w:val="28"/>
+        </w:rPr>
+        <w:t>-файлы, для чего они нужны и научиться создавать их;</w:t>
+      </w:r>
+    </w:p>
+    <w:p>
+      <w:pPr>
+        <w:spacing w:after="0" w:line="240" w:lineRule="auto"/>
+        <w:ind w:firstLine="709"/>
+        <w:jc w:val="both"/>
+        <w:rPr>
+          <w:rFonts w:ascii="Times New Roman" w:hAnsi="Times New Roman" w:cs="Times New Roman"/>
+          <w:sz w:val="28"/>
+          <w:szCs w:val="28"/>
+          <w:lang w:val="en-US"/>
+        </w:rPr>
+      </w:pPr>
+      <w:r>
+        <w:rPr>
+          <w:rFonts w:ascii="Times New Roman" w:hAnsi="Times New Roman" w:cs="Times New Roman"/>
+          <w:sz w:val="28"/>
+          <w:szCs w:val="28"/>
+        </w:rPr>
+        <w:t>Используемые инструменты</w:t>
+      </w:r>
+      <w:r>
+        <w:rPr>
+          <w:rFonts w:ascii="Times New Roman" w:hAnsi="Times New Roman" w:cs="Times New Roman"/>
+          <w:sz w:val="28"/>
+          <w:szCs w:val="28"/>
+          <w:lang w:val="en-US"/>
+        </w:rPr>
+        <w:t>:</w:t>
+      </w:r>
+    </w:p>
+    <w:p>
+      <w:pPr>
+        <w:pStyle w:val="a3"/>
+        <w:numPr>
+          <w:ilvl w:val="0"/>
+          <w:numId w:val="2"/>
+        </w:numPr>
+        <w:tabs>
+          <w:tab w:val="left" w:pos="425"/>
+        </w:tabs>
+        <w:spacing w:after="0" w:line="240" w:lineRule="auto"/>
+        <w:ind w:left="1072" w:hanging="363"/>
+        <w:jc w:val="both"/>
+        <w:rPr>
+          <w:rFonts w:ascii="Times New Roman" w:hAnsi="Times New Roman" w:cs="Times New Roman"/>
+          <w:sz w:val="28"/>
+          <w:szCs w:val="28"/>
+        </w:rPr>
+      </w:pPr>
+      <w:proofErr w:type="spellStart"/>
+      <w:r>
+        <w:rPr>
+          <w:rFonts w:ascii="Times New Roman" w:hAnsi="Times New Roman" w:cs="Times New Roman"/>
+          <w:sz w:val="28"/>
+          <w:szCs w:val="28"/>
+          <w:lang w:val="en-US"/>
+        </w:rPr>
+        <w:t>cmd</w:t>
+      </w:r>
+      <w:proofErr w:type="spellEnd"/>
+      <w:r>
+        <w:rPr>
+          <w:rFonts w:ascii="Times New Roman" w:hAnsi="Times New Roman" w:cs="Times New Roman"/>
+          <w:sz w:val="28"/>
+          <w:szCs w:val="28"/>
+          <w:lang w:val="en-US"/>
+        </w:rPr>
+        <w:t>;</w:t>
+      </w:r>
+    </w:p>
+    <w:p>
+      <w:pPr>
+        <w:pStyle w:val="a3"/>
+        <w:numPr>
+          <w:ilvl w:val="0"/>
+          <w:numId w:val="2"/>
+        </w:numPr>
+        <w:tabs>
+          <w:tab w:val="left" w:pos="425"/>
+        </w:tabs>
+        <w:spacing w:after="0" w:line="240" w:lineRule="auto"/>
+        <w:ind w:left="1072" w:hanging="363"/>
+        <w:jc w:val="both"/>
+        <w:rPr>
+          <w:rFonts w:ascii="Times New Roman" w:hAnsi="Times New Roman" w:cs="Times New Roman"/>
+          <w:sz w:val="28"/>
+          <w:szCs w:val="28"/>
+        </w:rPr>
+      </w:pPr>
+      <w:r>
+        <w:rPr>
+          <w:rFonts w:ascii="Times New Roman" w:hAnsi="Times New Roman" w:cs="Times New Roman"/>
+          <w:sz w:val="28"/>
+          <w:szCs w:val="28"/>
+          <w:lang w:val="en-US"/>
+        </w:rPr>
+        <w:t>bash;</w:t>
+      </w:r>
+    </w:p>
+    <w:p>
+      <w:pPr>
+        <w:pStyle w:val="a3"/>
+        <w:numPr>
+          <w:ilvl w:val="0"/>
+          <w:numId w:val="2"/>
+        </w:numPr>
+        <w:tabs>
+          <w:tab w:val="left" w:pos="425"/>
+        </w:tabs>
+        <w:spacing w:after="0" w:line="240" w:lineRule="auto"/>
+        <w:ind w:left="1072" w:hanging="363"/>
+        <w:jc w:val="both"/>
+        <w:rPr>
+          <w:rFonts w:ascii="Times New Roman" w:hAnsi="Times New Roman" w:cs="Times New Roman"/>
+          <w:sz w:val="28"/>
+          <w:szCs w:val="28"/>
+        </w:rPr>
+      </w:pPr>
+      <w:r>
+        <w:rPr>
+          <w:rFonts w:ascii="Times New Roman" w:hAnsi="Times New Roman" w:cs="Times New Roman"/>
+          <w:sz w:val="28"/>
+          <w:szCs w:val="28"/>
+          <w:lang w:val="en-US"/>
+        </w:rPr>
+        <w:t>PowerShell;</w:t>
+      </w:r>
+    </w:p>
+    <w:p>
+      <w:pPr>
+        <w:pStyle w:val="a3"/>
+        <w:numPr>
+          <w:ilvl w:val="0"/>
+          <w:numId w:val="2"/>
+        </w:numPr>
+        <w:tabs>
+          <w:tab w:val="left" w:pos="425"/>
+        </w:tabs>
+        <w:spacing w:after="0" w:line="240" w:lineRule="auto"/>
+        <w:ind w:left="1072" w:hanging="363"/>
+        <w:jc w:val="both"/>
+        <w:rPr>
+          <w:rFonts w:ascii="Times New Roman" w:hAnsi="Times New Roman" w:cs="Times New Roman"/>
+          <w:sz w:val="28"/>
+          <w:szCs w:val="28"/>
+        </w:rPr>
+      </w:pPr>
+      <w:r>
+        <w:rPr>
+          <w:rFonts w:ascii="Times New Roman" w:hAnsi="Times New Roman" w:cs="Times New Roman"/>
+          <w:sz w:val="28"/>
+          <w:szCs w:val="28"/>
+          <w:lang w:val="en-US"/>
+        </w:rPr>
+        <w:t>Microsoft Hyper-V</w:t>
+      </w:r>
+      <w:r>
+        <w:rPr>
+          <w:rFonts w:ascii="Times New Roman" w:hAnsi="Times New Roman" w:cs="Times New Roman"/>
+          <w:sz w:val="28"/>
+          <w:szCs w:val="28"/>
+        </w:rPr>
+        <w:t>;</w:t>
+      </w:r>
+    </w:p>
+    <w:p>
+      <w:pPr>
+        <w:spacing w:after="0" w:line="240" w:lineRule="auto"/>
+        <w:rPr>
+          <w:rFonts w:ascii="Times New Roman" w:hAnsi="Times New Roman" w:cs="Times New Roman"/>
+          <w:sz w:val="28"/>
+          <w:szCs w:val="28"/>
+        </w:rPr>
+      </w:pPr>
+    </w:p>
+    <w:p>
+      <w:pPr>
+        <w:spacing w:after="0" w:line="240" w:lineRule="auto"/>
+        <w:rPr>
+          <w:rFonts w:ascii="Times New Roman" w:hAnsi="Times New Roman" w:cs="Times New Roman"/>
+          <w:sz w:val="28"/>
+          <w:szCs w:val="28"/>
+        </w:rPr>
+      </w:pPr>
+    </w:p>
+    <w:p>
+      <w:pPr>
+        <w:spacing w:after="0" w:line="240" w:lineRule="auto"/>
+        <w:rPr>
+          <w:rFonts w:ascii="Times New Roman" w:hAnsi="Times New Roman" w:cs="Times New Roman"/>
+          <w:sz w:val="28"/>
+          <w:szCs w:val="28"/>
+        </w:rPr>
+      </w:pPr>
+    </w:p>
+    <w:p>
+      <w:pPr>
+        <w:spacing w:after="0" w:line="240" w:lineRule="auto"/>
+        <w:rPr>
+          <w:rFonts w:ascii="Times New Roman" w:hAnsi="Times New Roman" w:cs="Times New Roman"/>
+          <w:sz w:val="28"/>
+          <w:szCs w:val="28"/>
+        </w:rPr>
+      </w:pPr>
+    </w:p>
+    <w:p>
+      <w:pPr>
+        <w:spacing w:after="0" w:line="240" w:lineRule="auto"/>
+        <w:rPr>
+          <w:rFonts w:ascii="Times New Roman" w:hAnsi="Times New Roman" w:cs="Times New Roman"/>
+          <w:sz w:val="28"/>
+          <w:szCs w:val="28"/>
+        </w:rPr>
+      </w:pPr>
+    </w:p>
+    <w:p>
+      <w:pPr>
+        <w:spacing w:after="0" w:line="240" w:lineRule="auto"/>
+        <w:rPr>
+          <w:rFonts w:ascii="Times New Roman" w:hAnsi="Times New Roman" w:cs="Times New Roman"/>
+          <w:sz w:val="28"/>
+          <w:szCs w:val="28"/>
+        </w:rPr>
+      </w:pPr>
+    </w:p>
+    <w:p>
+      <w:pPr>
+        <w:spacing w:after="0" w:line="240" w:lineRule="auto"/>
+        <w:rPr>
+          <w:rFonts w:ascii="Times New Roman" w:hAnsi="Times New Roman" w:cs="Times New Roman"/>
+          <w:sz w:val="28"/>
+          <w:szCs w:val="28"/>
+        </w:rPr>
+      </w:pPr>
+    </w:p>
+    <w:p>
+      <w:pPr>
+        <w:spacing w:after="0" w:line="240" w:lineRule="auto"/>
+        <w:rPr>
+          <w:rFonts w:ascii="Times New Roman" w:hAnsi="Times New Roman" w:cs="Times New Roman"/>
+          <w:sz w:val="28"/>
+          <w:szCs w:val="28"/>
+        </w:rPr>
+      </w:pPr>
+    </w:p>
+    <w:p>
+      <w:pPr>
+        <w:spacing w:after="0" w:line="240" w:lineRule="auto"/>
+        <w:rPr>
+          <w:rFonts w:ascii="Times New Roman" w:hAnsi="Times New Roman" w:cs="Times New Roman"/>
+          <w:sz w:val="28"/>
+          <w:szCs w:val="28"/>
+        </w:rPr>
+      </w:pPr>
+    </w:p>
+    <w:p>
+      <w:pPr>
+        <w:spacing w:after="0" w:line="240" w:lineRule="auto"/>
+        <w:rPr>
+          <w:rFonts w:ascii="Times New Roman" w:hAnsi="Times New Roman" w:cs="Times New Roman"/>
+          <w:sz w:val="28"/>
+          <w:szCs w:val="28"/>
+        </w:rPr>
+      </w:pPr>
+    </w:p>
+    <w:p>
+      <w:pPr>
+        <w:spacing w:after="0" w:line="240" w:lineRule="auto"/>
+        <w:rPr>
+          <w:rFonts w:ascii="Times New Roman" w:hAnsi="Times New Roman" w:cs="Times New Roman"/>
+          <w:sz w:val="28"/>
+          <w:szCs w:val="28"/>
+        </w:rPr>
+      </w:pPr>
+    </w:p>
+    <w:p>
+      <w:pPr>
+        <w:spacing w:after="0" w:line="240" w:lineRule="auto"/>
+        <w:rPr>
+          <w:rFonts w:ascii="Times New Roman" w:hAnsi="Times New Roman" w:cs="Times New Roman"/>
+          <w:sz w:val="28"/>
+          <w:szCs w:val="28"/>
+        </w:rPr>
+      </w:pPr>
+    </w:p>
+    <w:p>
+      <w:pPr>
+        <w:spacing w:after="0" w:line="240" w:lineRule="auto"/>
+        <w:rPr>
+          <w:rFonts w:ascii="Times New Roman" w:hAnsi="Times New Roman" w:cs="Times New Roman"/>
+          <w:sz w:val="28"/>
+          <w:szCs w:val="28"/>
+          <w:lang w:val="en-US"/>
+        </w:rPr>
+      </w:pPr>
+    </w:p>
+    <w:p>
+      <w:pPr>
+        <w:pStyle w:val="1"/>
+        <w:spacing w:before="0" w:line="240" w:lineRule="auto"/>
+        <w:ind w:firstLine="709"/>
+        <w:jc w:val="both"/>
+        <w:rPr>
+          <w:rFonts w:ascii="Times New Roman" w:hAnsi="Times New Roman" w:cs="Times New Roman"/>
+          <w:b/>
+          <w:bCs/>
+          <w:color w:val="000000" w:themeColor="text1"/>
+          <w:sz w:val="28"/>
+          <w:szCs w:val="28"/>
+          <w:lang w:val="en-US"/>
+        </w:rPr>
+      </w:pPr>
+    </w:p>
+    <w:p>
+      <w:pPr>
+        <w:rPr>
+          <w:lang w:val="en-US"/>
+        </w:rPr>
+      </w:pPr>
+    </w:p>
+    <w:p>
+      <w:pPr>
         <w:tabs>
           <w:tab w:val="left" w:pos="9356"/>
         </w:tabs>
+        <w:rPr>
+          <w:lang w:val="en-US"/>
+        </w:rPr>
+      </w:pPr>
+    </w:p>
+    <w:p>
+      <w:pPr>
+        <w:pStyle w:val="1"/>
+        <w:spacing w:before="0" w:line="240" w:lineRule="auto"/>
+        <w:ind w:firstLine="709"/>
+        <w:jc w:val="both"/>
+        <w:rPr>
+          <w:rFonts w:ascii="Times New Roman" w:hAnsi="Times New Roman" w:cs="Times New Roman"/>
+          <w:b/>
+          <w:bCs/>
+          <w:color w:val="000000" w:themeColor="text1"/>
+          <w:sz w:val="28"/>
+          <w:szCs w:val="28"/>
+        </w:rPr>
+      </w:pPr>
+      <w:r>
+        <w:rPr>
+          <w:rFonts w:ascii="Times New Roman" w:hAnsi="Times New Roman" w:cs="Times New Roman"/>
+          <w:b/>
+          <w:bCs/>
+          <w:color w:val="000000" w:themeColor="text1"/>
+          <w:sz w:val="28"/>
+          <w:szCs w:val="28"/>
+        </w:rPr>
+        <w:lastRenderedPageBreak/>
+        <w:t>1</w:t>
+      </w:r>
+      <w:r>
+        <w:rPr>
+          <w:rFonts w:ascii="Times New Roman" w:hAnsi="Times New Roman" w:cs="Times New Roman"/>
+          <w:b/>
+          <w:bCs/>
+          <w:color w:val="000000" w:themeColor="text1"/>
+          <w:sz w:val="28"/>
+          <w:szCs w:val="28"/>
+        </w:rPr>
+        <w:t xml:space="preserve">. Изучение основ </w:t>
+      </w:r>
+      <w:proofErr w:type="spellStart"/>
+      <w:r>
+        <w:rPr>
+          <w:rFonts w:ascii="Times New Roman" w:hAnsi="Times New Roman" w:cs="Times New Roman"/>
+          <w:b/>
+          <w:bCs/>
+          <w:color w:val="000000" w:themeColor="text1"/>
+          <w:sz w:val="28"/>
+          <w:szCs w:val="28"/>
+          <w:lang w:val="en-US"/>
+        </w:rPr>
+        <w:t>cmd</w:t>
+      </w:r>
+      <w:proofErr w:type="spellEnd"/>
+      <w:r>
+        <w:rPr>
+          <w:rFonts w:ascii="Times New Roman" w:hAnsi="Times New Roman" w:cs="Times New Roman"/>
+          <w:b/>
+          <w:bCs/>
+          <w:color w:val="000000" w:themeColor="text1"/>
+          <w:sz w:val="28"/>
+          <w:szCs w:val="28"/>
+        </w:rPr>
+        <w:t xml:space="preserve"> в </w:t>
+      </w:r>
+      <w:r>
+        <w:rPr>
+          <w:rFonts w:ascii="Times New Roman" w:hAnsi="Times New Roman" w:cs="Times New Roman"/>
+          <w:b/>
+          <w:bCs/>
+          <w:color w:val="000000" w:themeColor="text1"/>
+          <w:sz w:val="28"/>
+          <w:szCs w:val="28"/>
+          <w:lang w:val="en-US"/>
+        </w:rPr>
+        <w:t>Windows</w:t>
+      </w:r>
+    </w:p>
+    <w:p>
+      <w:pPr>
+        <w:spacing w:after="0" w:line="240" w:lineRule="auto"/>
+        <w:ind w:firstLine="709"/>
+        <w:jc w:val="both"/>
+        <w:rPr>
+          <w:rFonts w:ascii="Times New Roman" w:hAnsi="Times New Roman" w:cs="Times New Roman"/>
+          <w:sz w:val="28"/>
+          <w:szCs w:val="28"/>
+        </w:rPr>
+      </w:pPr>
+      <w:r>
+        <w:rPr>
+          <w:rFonts w:ascii="Times New Roman" w:hAnsi="Times New Roman" w:cs="Times New Roman"/>
+          <w:sz w:val="28"/>
+          <w:szCs w:val="28"/>
+        </w:rPr>
+        <w:t xml:space="preserve">В </w:t>
+      </w:r>
+      <w:r>
+        <w:rPr>
+          <w:rFonts w:ascii="Times New Roman" w:hAnsi="Times New Roman" w:cs="Times New Roman"/>
+          <w:sz w:val="28"/>
+          <w:szCs w:val="28"/>
+        </w:rPr>
+        <w:t xml:space="preserve">данном разделе рассматриваются основные команды </w:t>
+      </w:r>
+      <w:proofErr w:type="spellStart"/>
+      <w:r>
+        <w:rPr>
+          <w:rFonts w:ascii="Times New Roman" w:hAnsi="Times New Roman" w:cs="Times New Roman"/>
+          <w:sz w:val="28"/>
+          <w:szCs w:val="28"/>
+        </w:rPr>
+        <w:t>cmd</w:t>
+      </w:r>
+      <w:proofErr w:type="spellEnd"/>
+      <w:r>
+        <w:rPr>
+          <w:rFonts w:ascii="Times New Roman" w:hAnsi="Times New Roman" w:cs="Times New Roman"/>
+          <w:sz w:val="28"/>
+          <w:szCs w:val="28"/>
+        </w:rPr>
+        <w:t>, часто используемые на практике, а также выполнение заданий лабораторной работы для закрепления материала.</w:t>
+      </w:r>
+    </w:p>
+    <w:p>
+      <w:pPr>
+        <w:spacing w:after="0" w:line="240" w:lineRule="auto"/>
+        <w:ind w:firstLine="709"/>
+        <w:jc w:val="both"/>
+        <w:rPr>
+          <w:rFonts w:ascii="Times New Roman" w:hAnsi="Times New Roman" w:cs="Times New Roman"/>
+          <w:sz w:val="28"/>
+          <w:szCs w:val="28"/>
+        </w:rPr>
+      </w:pPr>
+    </w:p>
+    <w:p>
+      <w:pPr>
+        <w:pStyle w:val="1"/>
+        <w:spacing w:before="0" w:line="240" w:lineRule="auto"/>
+        <w:ind w:firstLine="709"/>
+        <w:jc w:val="both"/>
+        <w:rPr>
+          <w:rFonts w:ascii="Times New Roman" w:hAnsi="Times New Roman" w:cs="Times New Roman"/>
+          <w:b/>
+          <w:bCs/>
+          <w:color w:val="000000" w:themeColor="text1"/>
+          <w:sz w:val="28"/>
+          <w:szCs w:val="28"/>
+        </w:rPr>
+      </w:pPr>
+      <w:r>
+        <w:rPr>
+          <w:rFonts w:ascii="Times New Roman" w:hAnsi="Times New Roman" w:cs="Times New Roman"/>
+          <w:b/>
+          <w:bCs/>
+          <w:color w:val="000000" w:themeColor="text1"/>
+          <w:sz w:val="28"/>
+          <w:szCs w:val="28"/>
+        </w:rPr>
+        <w:t>1.1 Предварительная подготовка</w:t>
+      </w:r>
+    </w:p>
+    <w:p>
+      <w:pPr>
+        <w:spacing w:after="0" w:line="240" w:lineRule="auto"/>
+        <w:ind w:firstLine="709"/>
+        <w:jc w:val="both"/>
+        <w:rPr>
+          <w:rFonts w:ascii="Times New Roman" w:hAnsi="Times New Roman" w:cs="Times New Roman"/>
+          <w:sz w:val="28"/>
+          <w:szCs w:val="28"/>
+        </w:rPr>
+      </w:pPr>
+      <w:r>
+        <w:rPr>
+          <w:rFonts w:ascii="Times New Roman" w:hAnsi="Times New Roman" w:cs="Times New Roman"/>
+          <w:sz w:val="28"/>
+          <w:szCs w:val="28"/>
+        </w:rPr>
+        <w:t>Перед изучением команд в домашнем каталоге пользователя User-</w:t>
+      </w:r>
+      <w:proofErr w:type="spellStart"/>
+      <w:r>
+        <w:rPr>
+          <w:rFonts w:ascii="Times New Roman" w:hAnsi="Times New Roman" w:cs="Times New Roman"/>
+          <w:sz w:val="28"/>
+          <w:szCs w:val="28"/>
+          <w:lang w:val="en-US"/>
+        </w:rPr>
+        <w:t>ee</w:t>
+      </w:r>
+      <w:proofErr w:type="spellEnd"/>
+      <w:r>
+        <w:rPr>
+          <w:rFonts w:ascii="Times New Roman" w:hAnsi="Times New Roman" w:cs="Times New Roman"/>
+          <w:sz w:val="28"/>
+          <w:szCs w:val="28"/>
+        </w:rPr>
+        <w:t>4</w:t>
+      </w:r>
+      <w:proofErr w:type="spellStart"/>
+      <w:r>
+        <w:rPr>
+          <w:rFonts w:ascii="Times New Roman" w:hAnsi="Times New Roman" w:cs="Times New Roman"/>
+          <w:sz w:val="28"/>
+          <w:szCs w:val="28"/>
+          <w:lang w:val="en-US"/>
+        </w:rPr>
+        <w:t>aed</w:t>
+      </w:r>
+      <w:proofErr w:type="spellEnd"/>
+      <w:r>
+        <w:rPr>
+          <w:rFonts w:ascii="Times New Roman" w:hAnsi="Times New Roman" w:cs="Times New Roman"/>
+          <w:sz w:val="28"/>
+          <w:szCs w:val="28"/>
+        </w:rPr>
+        <w:t>31</w:t>
+      </w:r>
+      <w:r>
+        <w:rPr>
+          <w:rFonts w:ascii="Times New Roman" w:hAnsi="Times New Roman" w:cs="Times New Roman"/>
+          <w:sz w:val="28"/>
+          <w:szCs w:val="28"/>
+        </w:rPr>
+        <w:t xml:space="preserve"> был создан каталог OS2. </w:t>
+      </w:r>
+      <w:r>
+        <w:rPr>
+          <w:rFonts w:ascii="Times New Roman" w:hAnsi="Times New Roman" w:cs="Times New Roman"/>
+          <w:sz w:val="28"/>
+          <w:szCs w:val="28"/>
+        </w:rPr>
+        <w:t>На рисунке 1.1 показан результат создания данной директории.</w:t>
+      </w:r>
+    </w:p>
+    <w:p>
+      <w:pPr>
+        <w:spacing w:after="0" w:line="240" w:lineRule="auto"/>
+        <w:ind w:firstLine="709"/>
+        <w:jc w:val="both"/>
+        <w:rPr>
+          <w:rFonts w:ascii="Times New Roman" w:hAnsi="Times New Roman" w:cs="Times New Roman"/>
+          <w:sz w:val="28"/>
+          <w:szCs w:val="28"/>
+        </w:rPr>
+      </w:pPr>
+      <w:r>
+        <w:rPr>
+          <w:rFonts w:ascii="Times New Roman" w:hAnsi="Times New Roman" w:cs="Times New Roman"/>
+          <w:sz w:val="28"/>
+          <w:szCs w:val="28"/>
+        </w:rPr>
+        <w:drawing>
+          <wp:anchor distT="0" distB="0" distL="114300" distR="114300" simplePos="0" relativeHeight="251658240" behindDoc="0" locked="0" layoutInCell="1" allowOverlap="1" wp14:anchorId="4D9C5569" wp14:editId="5B549AFE">
+            <wp:simplePos x="0" y="0"/>
+            <wp:positionH relativeFrom="margin">
+              <wp:posOffset>22860</wp:posOffset>
+            </wp:positionH>
+            <wp:positionV relativeFrom="paragraph">
+              <wp:posOffset>209550</wp:posOffset>
+            </wp:positionV>
+            <wp:extent cx="5731510" cy="2161540"/>
+            <wp:effectExtent l="0" t="0" r="2540" b="0"/>
+            <wp:wrapTopAndBottom/>
+            <wp:docPr id="1" name="Рисунок 1"/>
+            <wp:cNvGraphicFramePr>
+              <a:graphicFrameLocks xmlns:a="http://schemas.openxmlformats.org/drawingml/2006/main" noChangeAspect="1"/>
+            </wp:cNvGraphicFramePr>
+            <a:graphic xmlns:a="http://schemas.openxmlformats.org/drawingml/2006/main">
+              <a:graphicData uri="http://schemas.openxmlformats.org/drawingml/2006/picture">
+                <pic:pic xmlns:pic="http://schemas.openxmlformats.org/drawingml/2006/picture">
+                  <pic:nvPicPr>
+                    <pic:cNvPr id="1" name=""/>
+                    <pic:cNvPicPr/>
+                  </pic:nvPicPr>
+                  <pic:blipFill>
+                    <a:blip r:embed="rId7">
+                      <a:extLst>
+                        <a:ext uri="{28A0092B-C50C-407E-A947-70E740481C1C}">
+                          <a14:useLocalDpi xmlns:a14="http://schemas.microsoft.com/office/drawing/2010/main" val="0"/>
+                        </a:ext>
+                      </a:extLst>
+                    </a:blip>
+                    <a:stretch>
+                      <a:fillRect/>
+                    </a:stretch>
+                  </pic:blipFill>
+                  <pic:spPr>
+                    <a:xfrm>
+                      <a:off x="0" y="0"/>
+                      <a:ext cx="5731510" cy="2161540"/>
+                    </a:xfrm>
+                    <a:prstGeom prst="rect">
+                      <a:avLst/>
+                    </a:prstGeom>
+                  </pic:spPr>
+                </pic:pic>
+              </a:graphicData>
+            </a:graphic>
+          </wp:anchor>
+        </w:drawing>
+      </w:r>
+    </w:p>
+    <w:p>
+      <w:pPr>
+        <w:spacing w:after="0" w:line="240" w:lineRule="auto"/>
+        <w:ind w:firstLine="709"/>
         <w:jc w:val="center"/>
         <w:rPr>
-          <w:rFonts w:ascii="Times New Roman" w:eastAsia="Times New Roman" w:hAnsi="Times New Roman" w:cs="Times New Roman"/>
-          <w:color w:val="000000"/>
+          <w:rFonts w:ascii="Times New Roman" w:hAnsi="Times New Roman" w:cs="Times New Roman"/>
+          <w:sz w:val="28"/>
+          <w:szCs w:val="28"/>
+        </w:rPr>
+      </w:pPr>
+      <w:r>
+        <w:rPr>
+          <w:rFonts w:ascii="Times New Roman" w:hAnsi="Times New Roman" w:cs="Times New Roman"/>
+          <w:sz w:val="28"/>
+          <w:szCs w:val="28"/>
+        </w:rPr>
+        <w:t xml:space="preserve">Рисунок 1.1 – Создание директории </w:t>
+      </w:r>
+      <w:r>
+        <w:rPr>
+          <w:rFonts w:ascii="Times New Roman" w:hAnsi="Times New Roman" w:cs="Times New Roman"/>
+          <w:sz w:val="28"/>
+          <w:szCs w:val="28"/>
+          <w:lang w:val="en-US"/>
+        </w:rPr>
+        <w:t>OS</w:t>
+      </w:r>
+      <w:r>
+        <w:rPr>
+          <w:rFonts w:ascii="Times New Roman" w:hAnsi="Times New Roman" w:cs="Times New Roman"/>
+          <w:sz w:val="28"/>
+          <w:szCs w:val="28"/>
+        </w:rPr>
+        <w:t xml:space="preserve">2 </w:t>
+      </w:r>
+      <w:r>
+        <w:rPr>
+          <w:rFonts w:ascii="Times New Roman" w:hAnsi="Times New Roman" w:cs="Times New Roman"/>
+          <w:sz w:val="28"/>
+          <w:szCs w:val="28"/>
+        </w:rPr>
+        <w:t xml:space="preserve">в домашнем каталоге пользователя </w:t>
+      </w:r>
+      <w:r>
+        <w:rPr>
+          <w:rFonts w:ascii="Times New Roman" w:hAnsi="Times New Roman" w:cs="Times New Roman"/>
+          <w:sz w:val="28"/>
+          <w:szCs w:val="28"/>
+          <w:lang w:val="en-US"/>
+        </w:rPr>
+        <w:t>User</w:t>
+      </w:r>
+      <w:r>
+        <w:rPr>
+          <w:rFonts w:ascii="Times New Roman" w:hAnsi="Times New Roman" w:cs="Times New Roman"/>
+          <w:sz w:val="28"/>
+          <w:szCs w:val="28"/>
+        </w:rPr>
+        <w:t>-</w:t>
+      </w:r>
+      <w:proofErr w:type="spellStart"/>
+      <w:r>
+        <w:rPr>
+          <w:rFonts w:ascii="Times New Roman" w:hAnsi="Times New Roman" w:cs="Times New Roman"/>
+          <w:sz w:val="28"/>
+          <w:szCs w:val="28"/>
+          <w:lang w:val="en-US"/>
+        </w:rPr>
+        <w:t>ee</w:t>
+      </w:r>
+      <w:proofErr w:type="spellEnd"/>
+      <w:r>
+        <w:rPr>
+          <w:rFonts w:ascii="Times New Roman" w:hAnsi="Times New Roman" w:cs="Times New Roman"/>
+          <w:sz w:val="28"/>
+          <w:szCs w:val="28"/>
+        </w:rPr>
+        <w:t>4</w:t>
+      </w:r>
+      <w:proofErr w:type="spellStart"/>
+      <w:r>
+        <w:rPr>
+          <w:rFonts w:ascii="Times New Roman" w:hAnsi="Times New Roman" w:cs="Times New Roman"/>
+          <w:sz w:val="28"/>
+          <w:szCs w:val="28"/>
+          <w:lang w:val="en-US"/>
+        </w:rPr>
+        <w:t>aed</w:t>
+      </w:r>
+      <w:proofErr w:type="spellEnd"/>
+      <w:r>
+        <w:rPr>
+          <w:rFonts w:ascii="Times New Roman" w:hAnsi="Times New Roman" w:cs="Times New Roman"/>
+          <w:sz w:val="28"/>
+          <w:szCs w:val="28"/>
+        </w:rPr>
+        <w:t>31</w:t>
+      </w:r>
+    </w:p>
+    <w:p>
+      <w:pPr>
+        <w:spacing w:after="0" w:line="240" w:lineRule="auto"/>
+        <w:ind w:firstLine="709"/>
+        <w:jc w:val="center"/>
+        <w:rPr>
+          <w:rFonts w:ascii="Times New Roman" w:hAnsi="Times New Roman" w:cs="Times New Roman"/>
+          <w:sz w:val="28"/>
+          <w:szCs w:val="28"/>
+        </w:rPr>
+      </w:pPr>
+    </w:p>
+    <w:p>
+      <w:pPr>
+        <w:spacing w:after="0" w:line="240" w:lineRule="auto"/>
+        <w:ind w:firstLine="709"/>
+        <w:jc w:val="both"/>
+        <w:rPr>
+          <w:rFonts w:ascii="Times New Roman" w:hAnsi="Times New Roman" w:cs="Times New Roman"/>
+          <w:sz w:val="28"/>
+          <w:szCs w:val="28"/>
+        </w:rPr>
+      </w:pPr>
+      <w:r>
+        <w:rPr>
+          <w:rFonts w:ascii="Times New Roman" w:hAnsi="Times New Roman" w:cs="Times New Roman"/>
+          <w:sz w:val="28"/>
+          <w:szCs w:val="28"/>
+        </w:rPr>
+        <w:drawing>
+          <wp:anchor distT="0" distB="0" distL="114300" distR="114300" simplePos="0" relativeHeight="251659264" behindDoc="0" locked="0" layoutInCell="1" allowOverlap="1" wp14:anchorId="642A8736" wp14:editId="00A1707F">
+            <wp:simplePos x="0" y="0"/>
+            <wp:positionH relativeFrom="margin">
+              <wp:align>left</wp:align>
+            </wp:positionH>
+            <wp:positionV relativeFrom="paragraph">
+              <wp:posOffset>768350</wp:posOffset>
+            </wp:positionV>
+            <wp:extent cx="5731510" cy="2677160"/>
+            <wp:effectExtent l="0" t="0" r="2540" b="8890"/>
+            <wp:wrapTopAndBottom/>
+            <wp:docPr id="2" name="Рисунок 2"/>
+            <wp:cNvGraphicFramePr>
+              <a:graphicFrameLocks xmlns:a="http://schemas.openxmlformats.org/drawingml/2006/main" noChangeAspect="1"/>
+            </wp:cNvGraphicFramePr>
+            <a:graphic xmlns:a="http://schemas.openxmlformats.org/drawingml/2006/main">
+              <a:graphicData uri="http://schemas.openxmlformats.org/drawingml/2006/picture">
+                <pic:pic xmlns:pic="http://schemas.openxmlformats.org/drawingml/2006/picture">
+                  <pic:nvPicPr>
+                    <pic:cNvPr id="1" name=""/>
+                    <pic:cNvPicPr/>
+                  </pic:nvPicPr>
+                  <pic:blipFill>
+                    <a:blip r:embed="rId8">
+                      <a:extLst>
+                        <a:ext uri="{28A0092B-C50C-407E-A947-70E740481C1C}">
+                          <a14:useLocalDpi xmlns:a14="http://schemas.microsoft.com/office/drawing/2010/main" val="0"/>
+                        </a:ext>
+                      </a:extLst>
+                    </a:blip>
+                    <a:stretch>
+                      <a:fillRect/>
+                    </a:stretch>
+                  </pic:blipFill>
+                  <pic:spPr>
+                    <a:xfrm>
+                      <a:off x="0" y="0"/>
+                      <a:ext cx="5731510" cy="2677160"/>
+                    </a:xfrm>
+                    <a:prstGeom prst="rect">
+                      <a:avLst/>
+                    </a:prstGeom>
+                  </pic:spPr>
+                </pic:pic>
+              </a:graphicData>
+            </a:graphic>
+          </wp:anchor>
+        </w:drawing>
+      </w:r>
+      <w:r>
+        <w:rPr>
+          <w:rFonts w:ascii="Times New Roman" w:hAnsi="Times New Roman" w:cs="Times New Roman"/>
+          <w:sz w:val="28"/>
+          <w:szCs w:val="28"/>
+        </w:rPr>
+        <w:t>Затем в нем был выполнен файл Prep.bat для формирования структуры папок, необходимой для выполнения заданий.</w:t>
+      </w:r>
+      <w:r>
+        <w:rPr>
+          <w:rFonts w:ascii="Times New Roman" w:hAnsi="Times New Roman" w:cs="Times New Roman"/>
+          <w:sz w:val="28"/>
+          <w:szCs w:val="28"/>
+        </w:rPr>
+        <w:t xml:space="preserve"> На рисунке 1.2 представлен результат выполнения </w:t>
+      </w:r>
+      <w:r>
+        <w:rPr>
+          <w:rFonts w:ascii="Times New Roman" w:hAnsi="Times New Roman" w:cs="Times New Roman"/>
+          <w:sz w:val="28"/>
+          <w:szCs w:val="28"/>
+          <w:lang w:val="en-US"/>
+        </w:rPr>
+        <w:t>Prep</w:t>
+      </w:r>
+      <w:r>
+        <w:rPr>
+          <w:rFonts w:ascii="Times New Roman" w:hAnsi="Times New Roman" w:cs="Times New Roman"/>
+          <w:sz w:val="28"/>
+          <w:szCs w:val="28"/>
+        </w:rPr>
+        <w:t>.</w:t>
+      </w:r>
+      <w:r>
+        <w:rPr>
+          <w:rFonts w:ascii="Times New Roman" w:hAnsi="Times New Roman" w:cs="Times New Roman"/>
+          <w:sz w:val="28"/>
+          <w:szCs w:val="28"/>
+          <w:lang w:val="en-US"/>
+        </w:rPr>
+        <w:t>bat</w:t>
+      </w:r>
+      <w:r>
+        <w:rPr>
+          <w:rFonts w:ascii="Times New Roman" w:hAnsi="Times New Roman" w:cs="Times New Roman"/>
+          <w:sz w:val="28"/>
+          <w:szCs w:val="28"/>
+        </w:rPr>
+        <w:t xml:space="preserve"> </w:t>
+      </w:r>
+      <w:r>
+        <w:rPr>
+          <w:rFonts w:ascii="Times New Roman" w:hAnsi="Times New Roman" w:cs="Times New Roman"/>
+          <w:sz w:val="28"/>
+          <w:szCs w:val="28"/>
+        </w:rPr>
+        <w:t>файла.</w:t>
+      </w:r>
+    </w:p>
+    <w:p>
+      <w:pPr>
+        <w:spacing w:after="0" w:line="240" w:lineRule="auto"/>
+        <w:ind w:firstLine="709"/>
+        <w:jc w:val="center"/>
+        <w:rPr>
+          <w:rFonts w:ascii="Times New Roman" w:hAnsi="Times New Roman" w:cs="Times New Roman"/>
+          <w:sz w:val="28"/>
+          <w:szCs w:val="28"/>
+          <w:lang w:val="de-DE"/>
+        </w:rPr>
+      </w:pPr>
+      <w:r>
+        <w:rPr>
+          <w:rFonts w:ascii="Times New Roman" w:hAnsi="Times New Roman" w:cs="Times New Roman"/>
+          <w:sz w:val="28"/>
+          <w:szCs w:val="28"/>
+        </w:rPr>
+        <w:t xml:space="preserve">Рисунок 1.2 – Результат выполнения файла </w:t>
+      </w:r>
+      <w:r>
+        <w:rPr>
+          <w:rFonts w:ascii="Times New Roman" w:hAnsi="Times New Roman" w:cs="Times New Roman"/>
+          <w:sz w:val="28"/>
+          <w:szCs w:val="28"/>
+          <w:lang w:val="en-US"/>
+        </w:rPr>
+        <w:t>Prep</w:t>
+      </w:r>
+      <w:r>
+        <w:rPr>
+          <w:rFonts w:ascii="Times New Roman" w:hAnsi="Times New Roman" w:cs="Times New Roman"/>
+          <w:sz w:val="28"/>
+          <w:szCs w:val="28"/>
+        </w:rPr>
+        <w:t>.</w:t>
+      </w:r>
+      <w:r>
+        <w:rPr>
+          <w:rFonts w:ascii="Times New Roman" w:hAnsi="Times New Roman" w:cs="Times New Roman"/>
+          <w:sz w:val="28"/>
+          <w:szCs w:val="28"/>
+          <w:lang w:val="en-US"/>
+        </w:rPr>
+        <w:t>bat</w:t>
+      </w:r>
+      <w:r>
+        <w:rPr>
+          <w:rFonts w:ascii="Times New Roman" w:hAnsi="Times New Roman" w:cs="Times New Roman"/>
+          <w:sz w:val="28"/>
+          <w:szCs w:val="28"/>
+        </w:rPr>
+        <w:t xml:space="preserve"> </w:t>
+      </w:r>
+      <w:r>
+        <w:rPr>
+          <w:rFonts w:ascii="Times New Roman" w:hAnsi="Times New Roman" w:cs="Times New Roman"/>
+          <w:sz w:val="28"/>
+          <w:szCs w:val="28"/>
+        </w:rPr>
+        <w:t xml:space="preserve">в директории </w:t>
+      </w:r>
+      <w:r>
+        <w:rPr>
+          <w:rFonts w:ascii="Times New Roman" w:hAnsi="Times New Roman" w:cs="Times New Roman"/>
+          <w:sz w:val="28"/>
+          <w:szCs w:val="28"/>
+          <w:lang w:val="en-US"/>
+        </w:rPr>
+        <w:t>OS</w:t>
+      </w:r>
+      <w:r>
+        <w:rPr>
+          <w:rFonts w:ascii="Times New Roman" w:hAnsi="Times New Roman" w:cs="Times New Roman"/>
+          <w:sz w:val="28"/>
+          <w:szCs w:val="28"/>
+        </w:rPr>
+        <w:t>2</w:t>
+      </w:r>
+    </w:p>
+    <w:p>
+      <w:pPr>
+        <w:spacing w:after="0" w:line="240" w:lineRule="auto"/>
+        <w:ind w:firstLine="709"/>
+        <w:jc w:val="both"/>
+        <w:rPr>
+          <w:rFonts w:ascii="Times New Roman" w:hAnsi="Times New Roman" w:cs="Times New Roman"/>
+          <w:sz w:val="28"/>
+          <w:szCs w:val="28"/>
+        </w:rPr>
+      </w:pPr>
+      <w:r>
+        <w:rPr>
+          <w:rFonts w:ascii="Times New Roman" w:hAnsi="Times New Roman" w:cs="Times New Roman"/>
+          <w:sz w:val="28"/>
+          <w:szCs w:val="28"/>
+        </w:rPr>
+        <w:lastRenderedPageBreak/>
+        <w:t xml:space="preserve">Затем был открыт </w:t>
+      </w:r>
+      <w:proofErr w:type="spellStart"/>
+      <w:r>
+        <w:rPr>
+          <w:rFonts w:ascii="Times New Roman" w:hAnsi="Times New Roman" w:cs="Times New Roman"/>
+          <w:sz w:val="28"/>
+          <w:szCs w:val="28"/>
+          <w:lang w:val="en-US"/>
+        </w:rPr>
+        <w:t>cmd</w:t>
+      </w:r>
+      <w:proofErr w:type="spellEnd"/>
+      <w:r>
+        <w:rPr>
+          <w:rFonts w:ascii="Times New Roman" w:hAnsi="Times New Roman" w:cs="Times New Roman"/>
+          <w:sz w:val="28"/>
+          <w:szCs w:val="28"/>
+        </w:rPr>
+        <w:t xml:space="preserve"> </w:t>
+      </w:r>
+      <w:r>
+        <w:rPr>
+          <w:rFonts w:ascii="Times New Roman" w:hAnsi="Times New Roman" w:cs="Times New Roman"/>
+          <w:sz w:val="28"/>
+          <w:szCs w:val="28"/>
+        </w:rPr>
+        <w:t xml:space="preserve">в данном каталоге путём указания слова </w:t>
+      </w:r>
+      <w:proofErr w:type="spellStart"/>
+      <w:r>
+        <w:rPr>
+          <w:rFonts w:ascii="Times New Roman" w:hAnsi="Times New Roman" w:cs="Times New Roman"/>
+          <w:sz w:val="28"/>
+          <w:szCs w:val="28"/>
+          <w:lang w:val="en-US"/>
+        </w:rPr>
+        <w:t>cmd</w:t>
+      </w:r>
+      <w:proofErr w:type="spellEnd"/>
+      <w:r>
+        <w:rPr>
+          <w:rFonts w:ascii="Times New Roman" w:hAnsi="Times New Roman" w:cs="Times New Roman"/>
+          <w:sz w:val="28"/>
+          <w:szCs w:val="28"/>
+        </w:rPr>
+        <w:t xml:space="preserve"> </w:t>
+      </w:r>
+      <w:r>
+        <w:rPr>
+          <w:rFonts w:ascii="Times New Roman" w:hAnsi="Times New Roman" w:cs="Times New Roman"/>
+          <w:sz w:val="28"/>
+          <w:szCs w:val="28"/>
+        </w:rPr>
+        <w:t>в адресной строке проводника (рисунок 1.3)</w:t>
+      </w:r>
+    </w:p>
+    <w:p>
+      <w:pPr>
+        <w:spacing w:after="0" w:line="240" w:lineRule="auto"/>
+        <w:ind w:firstLine="709"/>
+        <w:jc w:val="both"/>
+        <w:rPr>
+          <w:rFonts w:ascii="Times New Roman" w:hAnsi="Times New Roman" w:cs="Times New Roman"/>
+          <w:sz w:val="28"/>
+          <w:szCs w:val="28"/>
+        </w:rPr>
+      </w:pPr>
+      <w:r>
+        <w:rPr>
+          <w:rFonts w:ascii="Times New Roman" w:hAnsi="Times New Roman" w:cs="Times New Roman"/>
+          <w:sz w:val="28"/>
+          <w:szCs w:val="28"/>
+        </w:rPr>
+        <w:drawing>
+          <wp:anchor distT="0" distB="0" distL="114300" distR="114300" simplePos="0" relativeHeight="251660288" behindDoc="0" locked="0" layoutInCell="1" allowOverlap="1" wp14:anchorId="41FB7150" wp14:editId="7597424C">
+            <wp:simplePos x="0" y="0"/>
+            <wp:positionH relativeFrom="margin">
+              <wp:align>right</wp:align>
+            </wp:positionH>
+            <wp:positionV relativeFrom="paragraph">
+              <wp:posOffset>238760</wp:posOffset>
+            </wp:positionV>
+            <wp:extent cx="5731510" cy="3252470"/>
+            <wp:effectExtent l="0" t="0" r="2540" b="5080"/>
+            <wp:wrapTopAndBottom/>
+            <wp:docPr id="3" name="Рисунок 3"/>
+            <wp:cNvGraphicFramePr>
+              <a:graphicFrameLocks xmlns:a="http://schemas.openxmlformats.org/drawingml/2006/main" noChangeAspect="1"/>
+            </wp:cNvGraphicFramePr>
+            <a:graphic xmlns:a="http://schemas.openxmlformats.org/drawingml/2006/main">
+              <a:graphicData uri="http://schemas.openxmlformats.org/drawingml/2006/picture">
+                <pic:pic xmlns:pic="http://schemas.openxmlformats.org/drawingml/2006/picture">
+                  <pic:nvPicPr>
+                    <pic:cNvPr id="1" name=""/>
+                    <pic:cNvPicPr/>
+                  </pic:nvPicPr>
+                  <pic:blipFill>
+                    <a:blip r:embed="rId9">
+                      <a:extLst>
+                        <a:ext uri="{28A0092B-C50C-407E-A947-70E740481C1C}">
+                          <a14:useLocalDpi xmlns:a14="http://schemas.microsoft.com/office/drawing/2010/main" val="0"/>
+                        </a:ext>
+                      </a:extLst>
+                    </a:blip>
+                    <a:stretch>
+                      <a:fillRect/>
+                    </a:stretch>
+                  </pic:blipFill>
+                  <pic:spPr>
+                    <a:xfrm>
+                      <a:off x="0" y="0"/>
+                      <a:ext cx="5731510" cy="3252470"/>
+                    </a:xfrm>
+                    <a:prstGeom prst="rect">
+                      <a:avLst/>
+                    </a:prstGeom>
+                  </pic:spPr>
+                </pic:pic>
+              </a:graphicData>
+            </a:graphic>
+          </wp:anchor>
+        </w:drawing>
+      </w:r>
+    </w:p>
+    <w:p>
+      <w:pPr>
+        <w:tabs>
+          <w:tab w:val="left" w:pos="1788"/>
+        </w:tabs>
+        <w:jc w:val="center"/>
+        <w:rPr>
+          <w:rFonts w:ascii="Times New Roman" w:hAnsi="Times New Roman" w:cs="Times New Roman"/>
+          <w:sz w:val="28"/>
+          <w:szCs w:val="28"/>
+        </w:rPr>
+      </w:pPr>
+      <w:r>
+        <w:rPr>
+          <w:rFonts w:ascii="Times New Roman" w:hAnsi="Times New Roman" w:cs="Times New Roman"/>
+          <w:sz w:val="28"/>
+          <w:szCs w:val="28"/>
+        </w:rPr>
+        <w:t xml:space="preserve">Рисунок 1.3 – Результат открытия </w:t>
+      </w:r>
+      <w:proofErr w:type="spellStart"/>
+      <w:r>
+        <w:rPr>
+          <w:rFonts w:ascii="Times New Roman" w:hAnsi="Times New Roman" w:cs="Times New Roman"/>
+          <w:sz w:val="28"/>
+          <w:szCs w:val="28"/>
+          <w:lang w:val="en-US"/>
+        </w:rPr>
+        <w:t>cmd</w:t>
+      </w:r>
+      <w:proofErr w:type="spellEnd"/>
+      <w:r>
+        <w:rPr>
+          <w:rFonts w:ascii="Times New Roman" w:hAnsi="Times New Roman" w:cs="Times New Roman"/>
+          <w:sz w:val="28"/>
+          <w:szCs w:val="28"/>
+        </w:rPr>
+        <w:t xml:space="preserve"> </w:t>
+      </w:r>
+      <w:r>
+        <w:rPr>
+          <w:rFonts w:ascii="Times New Roman" w:hAnsi="Times New Roman" w:cs="Times New Roman"/>
+          <w:sz w:val="28"/>
+          <w:szCs w:val="28"/>
+        </w:rPr>
+        <w:t xml:space="preserve">в директории </w:t>
+      </w:r>
+      <w:r>
+        <w:rPr>
+          <w:rFonts w:ascii="Times New Roman" w:hAnsi="Times New Roman" w:cs="Times New Roman"/>
+          <w:sz w:val="28"/>
+          <w:szCs w:val="28"/>
+          <w:lang w:val="en-US"/>
+        </w:rPr>
+        <w:t>OS</w:t>
+      </w:r>
+      <w:r>
+        <w:rPr>
+          <w:rFonts w:ascii="Times New Roman" w:hAnsi="Times New Roman" w:cs="Times New Roman"/>
+          <w:sz w:val="28"/>
+          <w:szCs w:val="28"/>
+        </w:rPr>
+        <w:t>2</w:t>
+      </w:r>
+    </w:p>
+    <w:p>
+      <w:pPr>
+        <w:pStyle w:val="1"/>
+        <w:spacing w:before="0" w:line="240" w:lineRule="auto"/>
+        <w:ind w:firstLine="709"/>
+        <w:jc w:val="both"/>
+        <w:rPr>
+          <w:rFonts w:ascii="Times New Roman" w:hAnsi="Times New Roman" w:cs="Times New Roman"/>
+          <w:b/>
+          <w:bCs/>
+          <w:color w:val="000000" w:themeColor="text1"/>
+          <w:sz w:val="28"/>
+          <w:szCs w:val="28"/>
+        </w:rPr>
+      </w:pPr>
+      <w:r>
+        <w:rPr>
+          <w:rFonts w:ascii="Times New Roman" w:hAnsi="Times New Roman" w:cs="Times New Roman"/>
+          <w:b/>
+          <w:bCs/>
+          <w:color w:val="000000" w:themeColor="text1"/>
+          <w:sz w:val="28"/>
+          <w:szCs w:val="28"/>
+        </w:rPr>
+        <w:t xml:space="preserve">1.2 Команда </w:t>
+      </w:r>
+      <w:r>
+        <w:rPr>
+          <w:rFonts w:ascii="Times New Roman" w:hAnsi="Times New Roman" w:cs="Times New Roman"/>
+          <w:b/>
+          <w:bCs/>
+          <w:color w:val="000000" w:themeColor="text1"/>
+          <w:sz w:val="28"/>
+          <w:szCs w:val="28"/>
+          <w:lang w:val="en-US"/>
+        </w:rPr>
+        <w:t>cd</w:t>
+      </w:r>
+    </w:p>
+    <w:p>
+      <w:pPr>
+        <w:spacing w:after="0" w:line="240" w:lineRule="auto"/>
+        <w:ind w:firstLine="709"/>
+        <w:jc w:val="both"/>
+        <w:rPr>
+          <w:rFonts w:ascii="Times New Roman" w:hAnsi="Times New Roman" w:cs="Times New Roman"/>
+          <w:sz w:val="28"/>
+          <w:szCs w:val="28"/>
+        </w:rPr>
+      </w:pPr>
+      <w:r>
+        <w:rPr>
+          <w:rFonts w:ascii="Times New Roman" w:hAnsi="Times New Roman" w:cs="Times New Roman"/>
+          <w:sz w:val="28"/>
+          <w:szCs w:val="28"/>
+        </w:rPr>
+        <w:t>Команда </w:t>
+      </w:r>
+      <w:proofErr w:type="spellStart"/>
+      <w:r>
+        <w:rPr>
+          <w:rFonts w:ascii="Times New Roman" w:hAnsi="Times New Roman" w:cs="Times New Roman"/>
+          <w:sz w:val="28"/>
+          <w:szCs w:val="28"/>
+        </w:rPr>
+        <w:t>cd</w:t>
+      </w:r>
+      <w:proofErr w:type="spellEnd"/>
+      <w:r>
+        <w:rPr>
+          <w:rFonts w:ascii="Times New Roman" w:hAnsi="Times New Roman" w:cs="Times New Roman"/>
+          <w:sz w:val="28"/>
+          <w:szCs w:val="28"/>
+        </w:rPr>
+        <w:t> (</w:t>
+      </w:r>
+      <w:proofErr w:type="spellStart"/>
+      <w:r>
+        <w:rPr>
+          <w:rFonts w:ascii="Times New Roman" w:hAnsi="Times New Roman" w:cs="Times New Roman"/>
+          <w:sz w:val="28"/>
+          <w:szCs w:val="28"/>
+        </w:rPr>
+        <w:t>change</w:t>
+      </w:r>
+      <w:proofErr w:type="spellEnd"/>
+      <w:r>
+        <w:rPr>
+          <w:rFonts w:ascii="Times New Roman" w:hAnsi="Times New Roman" w:cs="Times New Roman"/>
+          <w:sz w:val="28"/>
+          <w:szCs w:val="28"/>
+        </w:rPr>
+        <w:t xml:space="preserve"> </w:t>
+      </w:r>
+      <w:proofErr w:type="spellStart"/>
+      <w:r>
+        <w:rPr>
+          <w:rFonts w:ascii="Times New Roman" w:hAnsi="Times New Roman" w:cs="Times New Roman"/>
+          <w:sz w:val="28"/>
+          <w:szCs w:val="28"/>
+        </w:rPr>
+        <w:t>directory</w:t>
+      </w:r>
+      <w:proofErr w:type="spellEnd"/>
+      <w:r>
+        <w:rPr>
+          <w:rFonts w:ascii="Times New Roman" w:hAnsi="Times New Roman" w:cs="Times New Roman"/>
+          <w:sz w:val="28"/>
+          <w:szCs w:val="28"/>
+        </w:rPr>
+        <w:t>) предназначена для изменения текущего рабочего каталога. Она поддерживает абсолютные и относительные пути, а также специальные обозначения:</w:t>
+      </w:r>
+    </w:p>
+    <w:p>
+      <w:pPr>
+        <w:numPr>
+          <w:ilvl w:val="0"/>
+          <w:numId w:val="3"/>
+        </w:numPr>
+        <w:spacing w:after="0" w:line="240" w:lineRule="auto"/>
+        <w:jc w:val="both"/>
+        <w:rPr>
+          <w:rFonts w:ascii="Times New Roman" w:hAnsi="Times New Roman" w:cs="Times New Roman"/>
+          <w:sz w:val="28"/>
+          <w:szCs w:val="28"/>
+        </w:rPr>
+      </w:pPr>
+      <w:proofErr w:type="gramStart"/>
+      <w:r>
+        <w:rPr>
+          <w:rFonts w:ascii="Times New Roman" w:hAnsi="Times New Roman" w:cs="Times New Roman"/>
+          <w:sz w:val="28"/>
+          <w:szCs w:val="28"/>
+        </w:rPr>
+        <w:t>..</w:t>
+      </w:r>
+      <w:proofErr w:type="gramEnd"/>
+      <w:r>
+        <w:rPr>
+          <w:rFonts w:ascii="Times New Roman" w:hAnsi="Times New Roman" w:cs="Times New Roman"/>
+          <w:sz w:val="28"/>
+          <w:szCs w:val="28"/>
+        </w:rPr>
+        <w:t> </w:t>
+      </w:r>
+      <w:r>
+        <w:rPr>
+          <w:rFonts w:ascii="Times New Roman" w:hAnsi="Times New Roman" w:cs="Times New Roman"/>
+          <w:sz w:val="28"/>
+          <w:szCs w:val="28"/>
+        </w:rPr>
+        <w:t>–</w:t>
+      </w:r>
+      <w:r>
+        <w:rPr>
+          <w:rFonts w:ascii="Times New Roman" w:hAnsi="Times New Roman" w:cs="Times New Roman"/>
+          <w:sz w:val="28"/>
+          <w:szCs w:val="28"/>
+        </w:rPr>
+        <w:t xml:space="preserve"> переход в родительский каталог;</w:t>
+      </w:r>
+    </w:p>
+    <w:p>
+      <w:pPr>
+        <w:numPr>
+          <w:ilvl w:val="0"/>
+          <w:numId w:val="3"/>
+        </w:numPr>
+        <w:spacing w:after="0" w:line="240" w:lineRule="auto"/>
+        <w:jc w:val="both"/>
+        <w:rPr>
+          <w:rFonts w:ascii="Times New Roman" w:hAnsi="Times New Roman" w:cs="Times New Roman"/>
+          <w:sz w:val="28"/>
+          <w:szCs w:val="28"/>
+        </w:rPr>
+      </w:pPr>
+      <w:r>
+        <w:rPr>
+          <w:rFonts w:ascii="Times New Roman" w:hAnsi="Times New Roman" w:cs="Times New Roman"/>
+          <w:sz w:val="28"/>
+          <w:szCs w:val="28"/>
+        </w:rPr>
+        <w:t>. </w:t>
+      </w:r>
+      <w:r>
+        <w:rPr>
+          <w:rFonts w:ascii="Times New Roman" w:hAnsi="Times New Roman" w:cs="Times New Roman"/>
+          <w:sz w:val="28"/>
+          <w:szCs w:val="28"/>
+        </w:rPr>
+        <w:t>–</w:t>
+      </w:r>
+      <w:r>
+        <w:rPr>
+          <w:rFonts w:ascii="Times New Roman" w:hAnsi="Times New Roman" w:cs="Times New Roman"/>
+          <w:sz w:val="28"/>
+          <w:szCs w:val="28"/>
+        </w:rPr>
+        <w:t xml:space="preserve"> текущий каталог;</w:t>
+      </w:r>
+    </w:p>
+    <w:p>
+      <w:pPr>
+        <w:numPr>
+          <w:ilvl w:val="0"/>
+          <w:numId w:val="3"/>
+        </w:numPr>
+        <w:spacing w:after="0" w:line="240" w:lineRule="auto"/>
+        <w:jc w:val="both"/>
+        <w:rPr>
+          <w:rFonts w:ascii="Times New Roman" w:hAnsi="Times New Roman" w:cs="Times New Roman"/>
+          <w:sz w:val="28"/>
+          <w:szCs w:val="28"/>
+        </w:rPr>
+      </w:pPr>
+      <w:r>
+        <w:rPr>
+          <w:rFonts w:ascii="Times New Roman" w:hAnsi="Times New Roman" w:cs="Times New Roman"/>
+          <w:sz w:val="28"/>
+          <w:szCs w:val="28"/>
+        </w:rPr>
+        <w:t>\ </w:t>
+      </w:r>
+      <w:r>
+        <w:rPr>
+          <w:rFonts w:ascii="Times New Roman" w:hAnsi="Times New Roman" w:cs="Times New Roman"/>
+          <w:sz w:val="28"/>
+          <w:szCs w:val="28"/>
+        </w:rPr>
+        <w:t>–</w:t>
+      </w:r>
+      <w:r>
+        <w:rPr>
+          <w:rFonts w:ascii="Times New Roman" w:hAnsi="Times New Roman" w:cs="Times New Roman"/>
+          <w:sz w:val="28"/>
+          <w:szCs w:val="28"/>
+        </w:rPr>
+        <w:t xml:space="preserve"> переход к корню диска.</w:t>
+      </w:r>
+    </w:p>
+    <w:p>
+      <w:pPr>
+        <w:spacing w:after="0" w:line="240" w:lineRule="auto"/>
+        <w:ind w:firstLine="709"/>
+        <w:jc w:val="both"/>
+        <w:rPr>
+          <w:rFonts w:ascii="Times New Roman" w:hAnsi="Times New Roman" w:cs="Times New Roman"/>
+          <w:sz w:val="28"/>
+          <w:szCs w:val="28"/>
+        </w:rPr>
+      </w:pPr>
+      <w:r>
+        <w:rPr>
+          <w:rFonts w:ascii="Times New Roman" w:hAnsi="Times New Roman" w:cs="Times New Roman"/>
+          <w:sz w:val="28"/>
+          <w:szCs w:val="28"/>
+        </w:rPr>
+        <w:t>Для работы с путями, содержащими пробелы, рекомендуется заключать их в двойные кавычки. Ключ /d позволяет переключаться между дисками.</w:t>
+      </w:r>
+    </w:p>
+    <w:p>
+      <w:pPr>
+        <w:spacing w:after="0" w:line="240" w:lineRule="auto"/>
+        <w:ind w:firstLine="709"/>
+        <w:jc w:val="both"/>
+        <w:rPr>
+          <w:rFonts w:ascii="Times New Roman" w:hAnsi="Times New Roman" w:cs="Times New Roman"/>
+          <w:sz w:val="28"/>
+          <w:szCs w:val="28"/>
+        </w:rPr>
+      </w:pPr>
+      <w:r>
+        <w:rPr>
+          <w:rFonts w:ascii="Times New Roman" w:hAnsi="Times New Roman" w:cs="Times New Roman"/>
+          <w:sz w:val="28"/>
+          <w:szCs w:val="28"/>
+        </w:rPr>
+        <w:drawing>
+          <wp:anchor distT="0" distB="0" distL="114300" distR="114300" simplePos="0" relativeHeight="251661312" behindDoc="0" locked="0" layoutInCell="1" allowOverlap="1" wp14:anchorId="48652EE8" wp14:editId="5E331004">
+            <wp:simplePos x="0" y="0"/>
+            <wp:positionH relativeFrom="margin">
+              <wp:align>left</wp:align>
+            </wp:positionH>
+            <wp:positionV relativeFrom="paragraph">
+              <wp:posOffset>288925</wp:posOffset>
+            </wp:positionV>
+            <wp:extent cx="5731510" cy="986790"/>
+            <wp:effectExtent l="0" t="0" r="2540" b="3810"/>
+            <wp:wrapTopAndBottom/>
+            <wp:docPr id="4" name="Рисунок 4"/>
+            <wp:cNvGraphicFramePr>
+              <a:graphicFrameLocks xmlns:a="http://schemas.openxmlformats.org/drawingml/2006/main" noChangeAspect="1"/>
+            </wp:cNvGraphicFramePr>
+            <a:graphic xmlns:a="http://schemas.openxmlformats.org/drawingml/2006/main">
+              <a:graphicData uri="http://schemas.openxmlformats.org/drawingml/2006/picture">
+                <pic:pic xmlns:pic="http://schemas.openxmlformats.org/drawingml/2006/picture">
+                  <pic:nvPicPr>
+                    <pic:cNvPr id="1" name=""/>
+                    <pic:cNvPicPr/>
+                  </pic:nvPicPr>
+                  <pic:blipFill>
+                    <a:blip r:embed="rId10">
+                      <a:extLst>
+                        <a:ext uri="{28A0092B-C50C-407E-A947-70E740481C1C}">
+                          <a14:useLocalDpi xmlns:a14="http://schemas.microsoft.com/office/drawing/2010/main" val="0"/>
+                        </a:ext>
+                      </a:extLst>
+                    </a:blip>
+                    <a:stretch>
+                      <a:fillRect/>
+                    </a:stretch>
+                  </pic:blipFill>
+                  <pic:spPr>
+                    <a:xfrm>
+                      <a:off x="0" y="0"/>
+                      <a:ext cx="5731510" cy="986790"/>
+                    </a:xfrm>
+                    <a:prstGeom prst="rect">
+                      <a:avLst/>
+                    </a:prstGeom>
+                  </pic:spPr>
+                </pic:pic>
+              </a:graphicData>
+            </a:graphic>
+          </wp:anchor>
+        </w:drawing>
+      </w:r>
+    </w:p>
+    <w:p>
+      <w:pPr>
+        <w:spacing w:after="0" w:line="240" w:lineRule="auto"/>
+        <w:ind w:firstLine="709"/>
+        <w:jc w:val="center"/>
+        <w:rPr>
+          <w:rFonts w:ascii="Times New Roman" w:hAnsi="Times New Roman" w:cs="Times New Roman"/>
+          <w:sz w:val="28"/>
+          <w:szCs w:val="28"/>
+        </w:rPr>
+      </w:pPr>
+      <w:r>
+        <w:rPr>
+          <w:rFonts w:ascii="Times New Roman" w:hAnsi="Times New Roman" w:cs="Times New Roman"/>
+          <w:sz w:val="28"/>
+          <w:szCs w:val="28"/>
+        </w:rPr>
+        <w:t xml:space="preserve">Рисунок 1.4 – Результат выполнения команды </w:t>
+      </w:r>
+      <w:r>
+        <w:rPr>
+          <w:rFonts w:ascii="Times New Roman" w:hAnsi="Times New Roman" w:cs="Times New Roman"/>
+          <w:sz w:val="28"/>
+          <w:szCs w:val="28"/>
+          <w:lang w:val="en-US"/>
+        </w:rPr>
+        <w:t>cd</w:t>
+      </w:r>
+      <w:r>
+        <w:rPr>
+          <w:rFonts w:ascii="Times New Roman" w:hAnsi="Times New Roman" w:cs="Times New Roman"/>
+          <w:sz w:val="28"/>
+          <w:szCs w:val="28"/>
+        </w:rPr>
+        <w:t xml:space="preserve"> </w:t>
+      </w:r>
+      <w:r>
+        <w:rPr>
+          <w:rFonts w:ascii="Times New Roman" w:hAnsi="Times New Roman" w:cs="Times New Roman"/>
+          <w:sz w:val="28"/>
+          <w:szCs w:val="28"/>
+        </w:rPr>
+        <w:t>с указанием абсолютного пути</w:t>
+      </w:r>
+    </w:p>
+    <w:p>
+      <w:pPr>
+        <w:spacing w:after="0" w:line="240" w:lineRule="auto"/>
+        <w:ind w:firstLine="709"/>
+        <w:jc w:val="center"/>
+        <w:rPr>
+          <w:rFonts w:ascii="Times New Roman" w:hAnsi="Times New Roman" w:cs="Times New Roman"/>
+          <w:sz w:val="28"/>
+          <w:szCs w:val="28"/>
+        </w:rPr>
+      </w:pPr>
+      <w:r>
+        <w:rPr>
+          <w:rFonts w:ascii="Times New Roman" w:hAnsi="Times New Roman" w:cs="Times New Roman"/>
+          <w:sz w:val="28"/>
+          <w:szCs w:val="28"/>
+        </w:rPr>
+        <w:lastRenderedPageBreak/>
+        <w:drawing>
+          <wp:anchor distT="0" distB="0" distL="114300" distR="114300" simplePos="0" relativeHeight="251662336" behindDoc="0" locked="0" layoutInCell="1" allowOverlap="1" wp14:anchorId="682C4933" wp14:editId="1952764E">
+            <wp:simplePos x="0" y="0"/>
+            <wp:positionH relativeFrom="margin">
+              <wp:align>left</wp:align>
+            </wp:positionH>
+            <wp:positionV relativeFrom="paragraph">
+              <wp:posOffset>0</wp:posOffset>
+            </wp:positionV>
+            <wp:extent cx="5687219" cy="695422"/>
+            <wp:effectExtent l="0" t="0" r="8890" b="9525"/>
+            <wp:wrapTopAndBottom/>
+            <wp:docPr id="5" name="Рисунок 5"/>
+            <wp:cNvGraphicFramePr>
+              <a:graphicFrameLocks xmlns:a="http://schemas.openxmlformats.org/drawingml/2006/main" noChangeAspect="1"/>
+            </wp:cNvGraphicFramePr>
+            <a:graphic xmlns:a="http://schemas.openxmlformats.org/drawingml/2006/main">
+              <a:graphicData uri="http://schemas.openxmlformats.org/drawingml/2006/picture">
+                <pic:pic xmlns:pic="http://schemas.openxmlformats.org/drawingml/2006/picture">
+                  <pic:nvPicPr>
+                    <pic:cNvPr id="1" name=""/>
+                    <pic:cNvPicPr/>
+                  </pic:nvPicPr>
+                  <pic:blipFill>
+                    <a:blip r:embed="rId11">
+                      <a:extLst>
+                        <a:ext uri="{28A0092B-C50C-407E-A947-70E740481C1C}">
+                          <a14:useLocalDpi xmlns:a14="http://schemas.microsoft.com/office/drawing/2010/main" val="0"/>
+                        </a:ext>
+                      </a:extLst>
+                    </a:blip>
+                    <a:stretch>
+                      <a:fillRect/>
+                    </a:stretch>
+                  </pic:blipFill>
+                  <pic:spPr>
+                    <a:xfrm>
+                      <a:off x="0" y="0"/>
+                      <a:ext cx="5687219" cy="695422"/>
+                    </a:xfrm>
+                    <a:prstGeom prst="rect">
+                      <a:avLst/>
+                    </a:prstGeom>
+                  </pic:spPr>
+                </pic:pic>
+              </a:graphicData>
+            </a:graphic>
+          </wp:anchor>
+        </w:drawing>
+      </w:r>
+      <w:r>
+        <w:rPr>
+          <w:rFonts w:ascii="Times New Roman" w:hAnsi="Times New Roman" w:cs="Times New Roman"/>
+          <w:sz w:val="28"/>
+          <w:szCs w:val="28"/>
+        </w:rPr>
+        <w:t xml:space="preserve">Рисунок 1.5 – Результат выполнения команды </w:t>
+      </w:r>
+      <w:r>
+        <w:rPr>
+          <w:rFonts w:ascii="Times New Roman" w:hAnsi="Times New Roman" w:cs="Times New Roman"/>
+          <w:sz w:val="28"/>
+          <w:szCs w:val="28"/>
+          <w:lang w:val="en-US"/>
+        </w:rPr>
+        <w:t>cd</w:t>
+      </w:r>
+      <w:r>
+        <w:rPr>
+          <w:rFonts w:ascii="Times New Roman" w:hAnsi="Times New Roman" w:cs="Times New Roman"/>
+          <w:sz w:val="28"/>
+          <w:szCs w:val="28"/>
+        </w:rPr>
+        <w:t xml:space="preserve"> </w:t>
+      </w:r>
+      <w:r>
+        <w:rPr>
+          <w:rFonts w:ascii="Times New Roman" w:hAnsi="Times New Roman" w:cs="Times New Roman"/>
+          <w:sz w:val="28"/>
+          <w:szCs w:val="28"/>
+        </w:rPr>
+        <w:t>с указание относительного пути</w:t>
+      </w:r>
+    </w:p>
+    <w:p>
+      <w:pPr>
+        <w:spacing w:after="0" w:line="240" w:lineRule="auto"/>
+        <w:ind w:firstLine="709"/>
+        <w:jc w:val="center"/>
+        <w:rPr>
+          <w:rFonts w:ascii="Times New Roman" w:hAnsi="Times New Roman" w:cs="Times New Roman"/>
+          <w:sz w:val="28"/>
+          <w:szCs w:val="28"/>
+        </w:rPr>
+      </w:pPr>
+    </w:p>
+    <w:p>
+      <w:pPr>
+        <w:pStyle w:val="1"/>
+        <w:spacing w:before="360" w:line="240" w:lineRule="auto"/>
+        <w:ind w:firstLine="709"/>
+        <w:jc w:val="both"/>
+        <w:rPr>
+          <w:rFonts w:ascii="Times New Roman" w:hAnsi="Times New Roman" w:cs="Times New Roman"/>
+          <w:b/>
+          <w:bCs/>
+          <w:color w:val="000000" w:themeColor="text1"/>
+          <w:sz w:val="28"/>
+          <w:szCs w:val="28"/>
+        </w:rPr>
+      </w:pPr>
+      <w:r>
+        <w:rPr>
+          <w:rFonts w:ascii="Times New Roman" w:hAnsi="Times New Roman" w:cs="Times New Roman"/>
+          <w:b/>
+          <w:bCs/>
+          <w:color w:val="000000" w:themeColor="text1"/>
+          <w:sz w:val="28"/>
+          <w:szCs w:val="28"/>
+        </w:rPr>
+        <w:t>1.</w:t>
+      </w:r>
+      <w:r>
+        <w:rPr>
+          <w:rFonts w:ascii="Times New Roman" w:hAnsi="Times New Roman" w:cs="Times New Roman"/>
+          <w:b/>
+          <w:bCs/>
+          <w:color w:val="000000" w:themeColor="text1"/>
+          <w:sz w:val="28"/>
+          <w:szCs w:val="28"/>
+        </w:rPr>
+        <w:t>3</w:t>
+      </w:r>
+      <w:r>
+        <w:rPr>
+          <w:rFonts w:ascii="Times New Roman" w:hAnsi="Times New Roman" w:cs="Times New Roman"/>
+          <w:b/>
+          <w:bCs/>
+          <w:color w:val="000000" w:themeColor="text1"/>
+          <w:sz w:val="28"/>
+          <w:szCs w:val="28"/>
+        </w:rPr>
+        <w:t xml:space="preserve"> Команда </w:t>
+      </w:r>
+      <w:r>
+        <w:rPr>
+          <w:rFonts w:ascii="Times New Roman" w:hAnsi="Times New Roman" w:cs="Times New Roman"/>
+          <w:b/>
+          <w:bCs/>
+          <w:color w:val="000000" w:themeColor="text1"/>
+          <w:sz w:val="28"/>
+          <w:szCs w:val="28"/>
+          <w:lang w:val="en-US"/>
+        </w:rPr>
+        <w:t>copy</w:t>
+      </w:r>
+    </w:p>
+    <w:p>
+      <w:pPr>
+        <w:spacing w:after="0" w:line="240" w:lineRule="auto"/>
+        <w:ind w:firstLine="708"/>
+        <w:rPr>
+          <w:rFonts w:ascii="Times New Roman" w:hAnsi="Times New Roman" w:cs="Times New Roman"/>
+          <w:sz w:val="28"/>
+          <w:szCs w:val="28"/>
+        </w:rPr>
+      </w:pPr>
+      <w:r>
+        <w:rPr>
+          <w:rFonts w:ascii="Times New Roman" w:hAnsi="Times New Roman" w:cs="Times New Roman"/>
+          <w:sz w:val="28"/>
+          <w:szCs w:val="28"/>
+        </w:rPr>
+        <w:t>Команда сору выполняет копирование файлов. Ее синтаксис: сору &lt;источник&gt; &lt;назначение&gt;. Поддерживаются шаблоны, например, *.</w:t>
+      </w:r>
+      <w:r>
+        <w:rPr>
+          <w:rFonts w:ascii="Times New Roman" w:hAnsi="Times New Roman" w:cs="Times New Roman"/>
+          <w:sz w:val="28"/>
+          <w:szCs w:val="28"/>
+          <w:lang w:val="en-US"/>
+        </w:rPr>
+        <w:t>txt</w:t>
+      </w:r>
+      <w:r>
+        <w:rPr>
+          <w:rFonts w:ascii="Times New Roman" w:hAnsi="Times New Roman" w:cs="Times New Roman"/>
+          <w:sz w:val="28"/>
+          <w:szCs w:val="28"/>
+        </w:rPr>
+        <w:t> (Рис. 1.5). Для копирования с изменением имени файла следует указать новое имя в параметре назначения (Рис. 1.6).</w:t>
+      </w:r>
+    </w:p>
+    <w:p>
+      <w:pPr>
+        <w:spacing w:after="0" w:line="240" w:lineRule="auto"/>
+        <w:ind w:firstLine="360"/>
+        <w:rPr>
+          <w:rFonts w:ascii="Times New Roman" w:hAnsi="Times New Roman" w:cs="Times New Roman"/>
+          <w:sz w:val="28"/>
+          <w:szCs w:val="28"/>
+        </w:rPr>
+      </w:pPr>
+      <w:r>
+        <w:rPr>
+          <w:rFonts w:ascii="Times New Roman" w:hAnsi="Times New Roman" w:cs="Times New Roman"/>
+          <w:sz w:val="28"/>
+          <w:szCs w:val="28"/>
+        </w:rPr>
+        <w:t>Основные ключи:</w:t>
+      </w:r>
+    </w:p>
+    <w:p>
+      <w:pPr>
+        <w:numPr>
+          <w:ilvl w:val="0"/>
+          <w:numId w:val="4"/>
+        </w:numPr>
+        <w:spacing w:after="0" w:line="240" w:lineRule="auto"/>
+        <w:rPr>
+          <w:rFonts w:ascii="Times New Roman" w:hAnsi="Times New Roman" w:cs="Times New Roman"/>
+          <w:sz w:val="28"/>
+          <w:szCs w:val="28"/>
+        </w:rPr>
+      </w:pPr>
+      <w:r>
+        <w:rPr>
+          <w:rFonts w:ascii="Times New Roman" w:hAnsi="Times New Roman" w:cs="Times New Roman"/>
+          <w:sz w:val="28"/>
+          <w:szCs w:val="28"/>
+        </w:rPr>
+        <w:t>/A </w:t>
+      </w:r>
+      <w:r>
+        <w:rPr>
+          <w:rFonts w:ascii="Times New Roman" w:hAnsi="Times New Roman" w:cs="Times New Roman"/>
+          <w:sz w:val="28"/>
+          <w:szCs w:val="28"/>
+        </w:rPr>
+        <w:t>(</w:t>
+      </w:r>
+      <w:r>
+        <w:rPr>
+          <w:rFonts w:ascii="Times New Roman" w:hAnsi="Times New Roman" w:cs="Times New Roman"/>
+          <w:sz w:val="28"/>
+          <w:szCs w:val="28"/>
+        </w:rPr>
+        <w:t>копирование текстовых файлов</w:t>
+      </w:r>
+      <w:r>
+        <w:rPr>
+          <w:rFonts w:ascii="Times New Roman" w:hAnsi="Times New Roman" w:cs="Times New Roman"/>
+          <w:sz w:val="28"/>
+          <w:szCs w:val="28"/>
+        </w:rPr>
+        <w:t>)</w:t>
+      </w:r>
+      <w:r>
+        <w:rPr>
+          <w:rFonts w:ascii="Times New Roman" w:hAnsi="Times New Roman" w:cs="Times New Roman"/>
+          <w:sz w:val="28"/>
+          <w:szCs w:val="28"/>
+        </w:rPr>
+        <w:t>;</w:t>
+      </w:r>
+    </w:p>
+    <w:p>
+      <w:pPr>
+        <w:numPr>
+          <w:ilvl w:val="0"/>
+          <w:numId w:val="4"/>
+        </w:numPr>
+        <w:spacing w:after="0" w:line="240" w:lineRule="auto"/>
+        <w:rPr>
+          <w:rFonts w:ascii="Times New Roman" w:hAnsi="Times New Roman" w:cs="Times New Roman"/>
+          <w:sz w:val="28"/>
+          <w:szCs w:val="28"/>
+        </w:rPr>
+      </w:pPr>
+      <w:r>
+        <w:rPr>
+          <w:rFonts w:ascii="Times New Roman" w:hAnsi="Times New Roman" w:cs="Times New Roman"/>
+          <w:sz w:val="28"/>
+          <w:szCs w:val="28"/>
+        </w:rPr>
+        <w:t>/V </w:t>
+      </w:r>
+      <w:r>
+        <w:rPr>
+          <w:rFonts w:ascii="Times New Roman" w:hAnsi="Times New Roman" w:cs="Times New Roman"/>
+          <w:sz w:val="28"/>
+          <w:szCs w:val="28"/>
+        </w:rPr>
+        <w:t>(</w:t>
+      </w:r>
+      <w:r>
+        <w:rPr>
+          <w:rFonts w:ascii="Times New Roman" w:hAnsi="Times New Roman" w:cs="Times New Roman"/>
+          <w:sz w:val="28"/>
+          <w:szCs w:val="28"/>
+        </w:rPr>
+        <w:t>проверка целостности данных</w:t>
+      </w:r>
+      <w:r>
+        <w:rPr>
+          <w:rFonts w:ascii="Times New Roman" w:hAnsi="Times New Roman" w:cs="Times New Roman"/>
+          <w:sz w:val="28"/>
+          <w:szCs w:val="28"/>
+        </w:rPr>
+        <w:t>)</w:t>
+      </w:r>
+      <w:r>
+        <w:rPr>
+          <w:rFonts w:ascii="Times New Roman" w:hAnsi="Times New Roman" w:cs="Times New Roman"/>
+          <w:sz w:val="28"/>
+          <w:szCs w:val="28"/>
+        </w:rPr>
+        <w:t>;</w:t>
+      </w:r>
+    </w:p>
+    <w:p>
+      <w:pPr>
+        <w:numPr>
+          <w:ilvl w:val="0"/>
+          <w:numId w:val="4"/>
+        </w:numPr>
+        <w:spacing w:after="0" w:line="240" w:lineRule="auto"/>
+        <w:rPr>
+          <w:rFonts w:ascii="Times New Roman" w:hAnsi="Times New Roman" w:cs="Times New Roman"/>
+          <w:sz w:val="28"/>
+          <w:szCs w:val="28"/>
+        </w:rPr>
+      </w:pPr>
+      <w:r>
+        <w:rPr>
+          <w:rFonts w:ascii="Times New Roman" w:hAnsi="Times New Roman" w:cs="Times New Roman"/>
+          <w:sz w:val="28"/>
+          <w:szCs w:val="28"/>
+        </w:rPr>
+        <w:t>/Y и /-Y</w:t>
+      </w:r>
+      <w:r>
+        <w:rPr>
+          <w:rFonts w:ascii="Times New Roman" w:hAnsi="Times New Roman" w:cs="Times New Roman"/>
+          <w:sz w:val="28"/>
+          <w:szCs w:val="28"/>
+        </w:rPr>
+        <w:t xml:space="preserve"> (</w:t>
+      </w:r>
+      <w:r>
+        <w:rPr>
+          <w:rFonts w:ascii="Times New Roman" w:hAnsi="Times New Roman" w:cs="Times New Roman"/>
+          <w:sz w:val="28"/>
+          <w:szCs w:val="28"/>
+        </w:rPr>
+        <w:t>автоматическ</w:t>
+      </w:r>
+      <w:r>
+        <w:rPr>
+          <w:rFonts w:ascii="Times New Roman" w:hAnsi="Times New Roman" w:cs="Times New Roman"/>
+          <w:sz w:val="28"/>
+          <w:szCs w:val="28"/>
+        </w:rPr>
+        <w:t>ий</w:t>
+      </w:r>
+      <w:r>
+        <w:rPr>
+          <w:rFonts w:ascii="Times New Roman" w:hAnsi="Times New Roman" w:cs="Times New Roman"/>
+          <w:sz w:val="28"/>
+          <w:szCs w:val="28"/>
+        </w:rPr>
+        <w:t xml:space="preserve"> </w:t>
+      </w:r>
+      <w:r>
+        <w:rPr>
+          <w:rFonts w:ascii="Times New Roman" w:hAnsi="Times New Roman" w:cs="Times New Roman"/>
+          <w:sz w:val="28"/>
+          <w:szCs w:val="28"/>
+        </w:rPr>
+        <w:t>ответ</w:t>
+      </w:r>
+      <w:r>
+        <w:rPr>
+          <w:rFonts w:ascii="Times New Roman" w:hAnsi="Times New Roman" w:cs="Times New Roman"/>
+          <w:sz w:val="28"/>
+          <w:szCs w:val="28"/>
+        </w:rPr>
+        <w:t xml:space="preserve"> перезаписи или запрос</w:t>
+      </w:r>
+      <w:r>
+        <w:rPr>
+          <w:rFonts w:ascii="Times New Roman" w:hAnsi="Times New Roman" w:cs="Times New Roman"/>
+          <w:sz w:val="28"/>
+          <w:szCs w:val="28"/>
+        </w:rPr>
+        <w:t>)</w:t>
+      </w:r>
+      <w:r>
+        <w:rPr>
+          <w:rFonts w:ascii="Times New Roman" w:hAnsi="Times New Roman" w:cs="Times New Roman"/>
+          <w:sz w:val="28"/>
+          <w:szCs w:val="28"/>
+        </w:rPr>
+        <w:t>;</w:t>
+      </w:r>
+    </w:p>
+    <w:p>
+      <w:pPr>
+        <w:numPr>
+          <w:ilvl w:val="0"/>
+          <w:numId w:val="4"/>
+        </w:numPr>
+        <w:spacing w:after="0" w:line="240" w:lineRule="auto"/>
+        <w:rPr>
+          <w:rFonts w:ascii="Times New Roman" w:hAnsi="Times New Roman" w:cs="Times New Roman"/>
+          <w:sz w:val="28"/>
+          <w:szCs w:val="28"/>
+        </w:rPr>
+      </w:pPr>
+      <w:r>
+        <w:rPr>
+          <w:rFonts w:ascii="Times New Roman" w:hAnsi="Times New Roman" w:cs="Times New Roman"/>
+          <w:sz w:val="28"/>
+          <w:szCs w:val="28"/>
+        </w:rPr>
+        <w:t>/Z </w:t>
+      </w:r>
+      <w:r>
+        <w:rPr>
+          <w:rFonts w:ascii="Times New Roman" w:hAnsi="Times New Roman" w:cs="Times New Roman"/>
+          <w:sz w:val="28"/>
+          <w:szCs w:val="28"/>
+        </w:rPr>
+        <w:t>(</w:t>
+      </w:r>
+      <w:r>
+        <w:rPr>
+          <w:rFonts w:ascii="Times New Roman" w:hAnsi="Times New Roman" w:cs="Times New Roman"/>
+          <w:sz w:val="28"/>
+          <w:szCs w:val="28"/>
+        </w:rPr>
+        <w:t>возобновление копирования после сетевого сбоя</w:t>
+      </w:r>
+      <w:r>
+        <w:rPr>
+          <w:rFonts w:ascii="Times New Roman" w:hAnsi="Times New Roman" w:cs="Times New Roman"/>
+          <w:sz w:val="28"/>
+          <w:szCs w:val="28"/>
+        </w:rPr>
+        <w:t>)</w:t>
+      </w:r>
+      <w:r>
+        <w:rPr>
+          <w:rFonts w:ascii="Times New Roman" w:hAnsi="Times New Roman" w:cs="Times New Roman"/>
+          <w:sz w:val="28"/>
+          <w:szCs w:val="28"/>
+        </w:rPr>
+        <w:t>.</w:t>
+      </w:r>
+    </w:p>
+    <w:p>
+      <w:pPr>
+        <w:spacing w:after="0" w:line="240" w:lineRule="auto"/>
+        <w:jc w:val="both"/>
+        <w:rPr>
+          <w:rFonts w:ascii="Times New Roman" w:hAnsi="Times New Roman" w:cs="Times New Roman"/>
+          <w:sz w:val="28"/>
+          <w:szCs w:val="28"/>
+        </w:rPr>
+      </w:pPr>
+    </w:p>
+    <w:p>
+      <w:pPr>
+        <w:spacing w:after="0" w:line="240" w:lineRule="auto"/>
+        <w:ind w:left="708"/>
+        <w:jc w:val="both"/>
+        <w:rPr>
+          <w:rFonts w:ascii="Times New Roman" w:hAnsi="Times New Roman" w:cs="Times New Roman"/>
+          <w:sz w:val="28"/>
+          <w:szCs w:val="28"/>
+        </w:rPr>
+      </w:pPr>
+    </w:p>
+    <w:p>
+      <w:pPr>
+        <w:spacing w:after="0" w:line="240" w:lineRule="auto"/>
+        <w:ind w:left="708"/>
+        <w:jc w:val="both"/>
+        <w:rPr>
+          <w:rFonts w:ascii="Times New Roman" w:hAnsi="Times New Roman" w:cs="Times New Roman"/>
+          <w:sz w:val="28"/>
+          <w:szCs w:val="28"/>
+        </w:rPr>
+      </w:pPr>
+    </w:p>
+    <w:p>
+      <w:pPr>
+        <w:tabs>
+          <w:tab w:val="left" w:pos="1788"/>
+        </w:tabs>
+        <w:jc w:val="both"/>
+        <w:rPr>
+          <w:rFonts w:ascii="Times New Roman" w:hAnsi="Times New Roman" w:cs="Times New Roman"/>
+          <w:sz w:val="28"/>
+          <w:szCs w:val="28"/>
+        </w:rPr>
+      </w:pPr>
+    </w:p>
+    <w:p>
+      <w:pPr>
+        <w:rPr>
+          <w:rFonts w:ascii="Times New Roman" w:hAnsi="Times New Roman" w:cs="Times New Roman"/>
+          <w:sz w:val="28"/>
+          <w:szCs w:val="28"/>
+        </w:rPr>
+      </w:pPr>
+    </w:p>
+    <w:p>
+      <w:pPr>
+        <w:rPr>
+          <w:rFonts w:ascii="Times New Roman" w:hAnsi="Times New Roman" w:cs="Times New Roman"/>
+          <w:sz w:val="28"/>
+          <w:szCs w:val="28"/>
+        </w:rPr>
+      </w:pPr>
+    </w:p>
+    <w:p>
+      <w:pPr>
+        <w:rPr>
+          <w:rFonts w:ascii="Times New Roman" w:hAnsi="Times New Roman" w:cs="Times New Roman"/>
+          <w:sz w:val="28"/>
+          <w:szCs w:val="28"/>
+        </w:rPr>
+      </w:pPr>
+    </w:p>
+    <w:p>
+      <w:pPr>
+        <w:rPr>
+          <w:rFonts w:ascii="Times New Roman" w:hAnsi="Times New Roman" w:cs="Times New Roman"/>
+          <w:sz w:val="28"/>
+          <w:szCs w:val="28"/>
+        </w:rPr>
+      </w:pPr>
+    </w:p>
+    <w:p>
+      <w:pPr>
+        <w:rPr>
+          <w:rFonts w:ascii="Times New Roman" w:hAnsi="Times New Roman" w:cs="Times New Roman"/>
+          <w:sz w:val="28"/>
+          <w:szCs w:val="28"/>
+        </w:rPr>
+      </w:pPr>
+    </w:p>
+    <w:p>
+      <w:pPr>
+        <w:rPr>
+          <w:rFonts w:ascii="Times New Roman" w:hAnsi="Times New Roman" w:cs="Times New Roman"/>
+          <w:sz w:val="28"/>
+          <w:szCs w:val="28"/>
+        </w:rPr>
+      </w:pPr>
+    </w:p>
+    <w:p>
+      <w:pPr>
+        <w:rPr>
+          <w:rFonts w:ascii="Times New Roman" w:hAnsi="Times New Roman" w:cs="Times New Roman"/>
+          <w:sz w:val="28"/>
+          <w:szCs w:val="28"/>
+        </w:rPr>
+      </w:pPr>
+    </w:p>
+    <w:p>
+      <w:pPr>
+        <w:rPr>
+          <w:rFonts w:ascii="Times New Roman" w:hAnsi="Times New Roman" w:cs="Times New Roman"/>
+          <w:sz w:val="28"/>
+          <w:szCs w:val="28"/>
+        </w:rPr>
+      </w:pPr>
+    </w:p>
+    <w:p>
+      <w:pPr>
+        <w:rPr>
+          <w:rFonts w:ascii="Times New Roman" w:hAnsi="Times New Roman" w:cs="Times New Roman"/>
           <w:sz w:val="28"/>
           <w:szCs w:val="28"/>
         </w:rPr>
@@ -603,6 +3151,597 @@
     </w:sectPr>
   </w:body>
 </w:document>
+</file>
+
+<file path=word/endnotes.xml><?xml version="1.0" encoding="utf-8"?>
+<w:endnotes xmlns:wpc="http://schemas.microsoft.com/office/word/2010/wordprocessingCanvas" xmlns:cx="http://schemas.microsoft.com/office/drawing/2014/chartex" xmlns:cx1="http://schemas.microsoft.com/office/drawing/2015/9/8/chartex" xmlns:cx2="http://schemas.microsoft.com/office/drawing/2015/10/21/chartex" xmlns:cx3="http://schemas.microsoft.com/office/drawing/2016/5/9/chartex" xmlns:cx4="http://schemas.microsoft.com/office/drawing/2016/5/10/chartex" xmlns:cx5="http://schemas.microsoft.com/office/drawing/2016/5/11/chartex" xmlns:cx6="http://schemas.microsoft.com/office/drawing/2016/5/12/chartex" xmlns:cx7="http://schemas.microsoft.com/office/drawing/2016/5/13/chartex" xmlns:cx8="http://schemas.microsoft.com/office/drawing/2016/5/14/chartex" xmlns:mc="http://schemas.openxmlformats.org/markup-compatibility/2006" xmlns:aink="http://schemas.microsoft.com/office/drawing/2016/ink" xmlns:am3d="http://schemas.microsoft.com/office/drawing/2017/model3d" xmlns:o="urn:schemas-microsoft-com:office:office" xmlns:r="http://schemas.openxmlformats.org/officeDocument/2006/relationships" xmlns:m="http://schemas.openxmlformats.org/officeDocument/2006/math" xmlns:v="urn:schemas-microsoft-com:vml" xmlns:wp14="http://schemas.microsoft.com/office/word/2010/wordprocessingDrawing" xmlns:wp="http://schemas.openxmlformats.org/drawingml/2006/wordprocessingDrawing" xmlns:w10="urn:schemas-microsoft-com:office:word" xmlns:w="http://schemas.openxmlformats.org/wordprocessingml/2006/main" xmlns:w14="http://schemas.microsoft.com/office/word/2010/wordml" xmlns:w15="http://schemas.microsoft.com/office/word/2012/wordml" xmlns:w16cex="http://schemas.microsoft.com/office/word/2018/wordml/cex" xmlns:w16cid="http://schemas.microsoft.com/office/word/2016/wordml/cid" xmlns:w16="http://schemas.microsoft.com/office/word/2018/wordml" xmlns:w16sdtdh="http://schemas.microsoft.com/office/word/2020/wordml/sdtdatahash" xmlns:w16se="http://schemas.microsoft.com/office/word/2015/wordml/symex" xmlns:wpg="http://schemas.microsoft.com/office/word/2010/wordprocessingGroup" xmlns:wpi="http://schemas.microsoft.com/office/word/2010/wordprocessingInk" xmlns:wne="http://schemas.microsoft.com/office/word/2006/wordml" xmlns:wps="http://schemas.microsoft.com/office/word/2010/wordprocessingShape" mc:Ignorable="w14 w15 w16se w16cid w16 w16cex w16sdtdh wp14">
+  <w:endnote w:type="separator" w:id="-1">
+    <w:p>
+      <w:pPr>
+        <w:spacing w:after="0" w:line="240" w:lineRule="auto"/>
+      </w:pPr>
+      <w:r>
+        <w:separator/>
+      </w:r>
+    </w:p>
+  </w:endnote>
+  <w:endnote w:type="continuationSeparator" w:id="0">
+    <w:p>
+      <w:pPr>
+        <w:spacing w:after="0" w:line="240" w:lineRule="auto"/>
+      </w:pPr>
+      <w:r>
+        <w:continuationSeparator/>
+      </w:r>
+    </w:p>
+  </w:endnote>
+</w:endnotes>
+</file>
+
+<file path=word/footnotes.xml><?xml version="1.0" encoding="utf-8"?>
+<w:footnotes xmlns:wpc="http://schemas.microsoft.com/office/word/2010/wordprocessingCanvas" xmlns:cx="http://schemas.microsoft.com/office/drawing/2014/chartex" xmlns:cx1="http://schemas.microsoft.com/office/drawing/2015/9/8/chartex" xmlns:cx2="http://schemas.microsoft.com/office/drawing/2015/10/21/chartex" xmlns:cx3="http://schemas.microsoft.com/office/drawing/2016/5/9/chartex" xmlns:cx4="http://schemas.microsoft.com/office/drawing/2016/5/10/chartex" xmlns:cx5="http://schemas.microsoft.com/office/drawing/2016/5/11/chartex" xmlns:cx6="http://schemas.microsoft.com/office/drawing/2016/5/12/chartex" xmlns:cx7="http://schemas.microsoft.com/office/drawing/2016/5/13/chartex" xmlns:cx8="http://schemas.microsoft.com/office/drawing/2016/5/14/chartex" xmlns:mc="http://schemas.openxmlformats.org/markup-compatibility/2006" xmlns:aink="http://schemas.microsoft.com/office/drawing/2016/ink" xmlns:am3d="http://schemas.microsoft.com/office/drawing/2017/model3d" xmlns:o="urn:schemas-microsoft-com:office:office" xmlns:r="http://schemas.openxmlformats.org/officeDocument/2006/relationships" xmlns:m="http://schemas.openxmlformats.org/officeDocument/2006/math" xmlns:v="urn:schemas-microsoft-com:vml" xmlns:wp14="http://schemas.microsoft.com/office/word/2010/wordprocessingDrawing" xmlns:wp="http://schemas.openxmlformats.org/drawingml/2006/wordprocessingDrawing" xmlns:w10="urn:schemas-microsoft-com:office:word" xmlns:w="http://schemas.openxmlformats.org/wordprocessingml/2006/main" xmlns:w14="http://schemas.microsoft.com/office/word/2010/wordml" xmlns:w15="http://schemas.microsoft.com/office/word/2012/wordml" xmlns:w16cex="http://schemas.microsoft.com/office/word/2018/wordml/cex" xmlns:w16cid="http://schemas.microsoft.com/office/word/2016/wordml/cid" xmlns:w16="http://schemas.microsoft.com/office/word/2018/wordml" xmlns:w16sdtdh="http://schemas.microsoft.com/office/word/2020/wordml/sdtdatahash" xmlns:w16se="http://schemas.microsoft.com/office/word/2015/wordml/symex" xmlns:wpg="http://schemas.microsoft.com/office/word/2010/wordprocessingGroup" xmlns:wpi="http://schemas.microsoft.com/office/word/2010/wordprocessingInk" xmlns:wne="http://schemas.microsoft.com/office/word/2006/wordml" xmlns:wps="http://schemas.microsoft.com/office/word/2010/wordprocessingShape" mc:Ignorable="w14 w15 w16se w16cid w16 w16cex w16sdtdh wp14">
+  <w:footnote w:type="separator" w:id="-1">
+    <w:p>
+      <w:pPr>
+        <w:spacing w:after="0" w:line="240" w:lineRule="auto"/>
+      </w:pPr>
+      <w:r>
+        <w:separator/>
+      </w:r>
+    </w:p>
+  </w:footnote>
+  <w:footnote w:type="continuationSeparator" w:id="0">
+    <w:p>
+      <w:pPr>
+        <w:spacing w:after="0" w:line="240" w:lineRule="auto"/>
+      </w:pPr>
+      <w:r>
+        <w:continuationSeparator/>
+      </w:r>
+    </w:p>
+  </w:footnote>
+</w:footnotes>
+</file>
+
+<file path=word/numbering.xml><?xml version="1.0" encoding="utf-8"?>
+<w:numbering xmlns:wpc="http://schemas.microsoft.com/office/word/2010/wordprocessingCanvas" xmlns:cx="http://schemas.microsoft.com/office/drawing/2014/chartex" xmlns:cx1="http://schemas.microsoft.com/office/drawing/2015/9/8/chartex" xmlns:cx2="http://schemas.microsoft.com/office/drawing/2015/10/21/chartex" xmlns:cx3="http://schemas.microsoft.com/office/drawing/2016/5/9/chartex" xmlns:cx4="http://schemas.microsoft.com/office/drawing/2016/5/10/chartex" xmlns:cx5="http://schemas.microsoft.com/office/drawing/2016/5/11/chartex" xmlns:cx6="http://schemas.microsoft.com/office/drawing/2016/5/12/chartex" xmlns:cx7="http://schemas.microsoft.com/office/drawing/2016/5/13/chartex" xmlns:cx8="http://schemas.microsoft.com/office/drawing/2016/5/14/chartex" xmlns:mc="http://schemas.openxmlformats.org/markup-compatibility/2006" xmlns:aink="http://schemas.microsoft.com/office/drawing/2016/ink" xmlns:am3d="http://schemas.microsoft.com/office/drawing/2017/model3d" xmlns:o="urn:schemas-microsoft-com:office:office" xmlns:r="http://schemas.openxmlformats.org/officeDocument/2006/relationships" xmlns:m="http://schemas.openxmlformats.org/officeDocument/2006/math" xmlns:v="urn:schemas-microsoft-com:vml" xmlns:wp14="http://schemas.microsoft.com/office/word/2010/wordprocessingDrawing" xmlns:wp="http://schemas.openxmlformats.org/drawingml/2006/wordprocessingDrawing" xmlns:w10="urn:schemas-microsoft-com:office:word" xmlns:w="http://schemas.openxmlformats.org/wordprocessingml/2006/main" xmlns:w14="http://schemas.microsoft.com/office/word/2010/wordml" xmlns:w15="http://schemas.microsoft.com/office/word/2012/wordml" xmlns:w16cex="http://schemas.microsoft.com/office/word/2018/wordml/cex" xmlns:w16cid="http://schemas.microsoft.com/office/word/2016/wordml/cid" xmlns:w16="http://schemas.microsoft.com/office/word/2018/wordml" xmlns:w16sdtdh="http://schemas.microsoft.com/office/word/2020/wordml/sdtdatahash" xmlns:w16se="http://schemas.microsoft.com/office/word/2015/wordml/symex" xmlns:wpg="http://schemas.microsoft.com/office/word/2010/wordprocessingGroup" xmlns:wpi="http://schemas.microsoft.com/office/word/2010/wordprocessingInk" xmlns:wne="http://schemas.microsoft.com/office/word/2006/wordml" xmlns:wps="http://schemas.microsoft.com/office/word/2010/wordprocessingShape" mc:Ignorable="w14 w15 w16se w16cid w16 w16cex w16sdtdh wp14">
+  <w:abstractNum w:abstractNumId="0" w15:restartNumberingAfterBreak="0">
+    <w:nsid w:val="0ECE18EB"/>
+    <w:multiLevelType w:val="multilevel"/>
+    <w:tmpl w:val="0ECE18EB"/>
+    <w:lvl w:ilvl="0">
+      <w:start w:val="1"/>
+      <w:numFmt w:val="bullet"/>
+      <w:lvlText w:val=""/>
+      <w:lvlJc w:val="left"/>
+      <w:pPr>
+        <w:ind w:left="1429" w:hanging="360"/>
+      </w:pPr>
+      <w:rPr>
+        <w:rFonts w:ascii="Symbol" w:hAnsi="Symbol" w:hint="default"/>
+      </w:rPr>
+    </w:lvl>
+    <w:lvl w:ilvl="1">
+      <w:start w:val="1"/>
+      <w:numFmt w:val="bullet"/>
+      <w:lvlText w:val="o"/>
+      <w:lvlJc w:val="left"/>
+      <w:pPr>
+        <w:ind w:left="2149" w:hanging="360"/>
+      </w:pPr>
+      <w:rPr>
+        <w:rFonts w:ascii="Courier New" w:hAnsi="Courier New" w:cs="Courier New" w:hint="default"/>
+      </w:rPr>
+    </w:lvl>
+    <w:lvl w:ilvl="2">
+      <w:start w:val="1"/>
+      <w:numFmt w:val="bullet"/>
+      <w:lvlText w:val=""/>
+      <w:lvlJc w:val="left"/>
+      <w:pPr>
+        <w:ind w:left="2869" w:hanging="360"/>
+      </w:pPr>
+      <w:rPr>
+        <w:rFonts w:ascii="Wingdings" w:hAnsi="Wingdings" w:hint="default"/>
+      </w:rPr>
+    </w:lvl>
+    <w:lvl w:ilvl="3">
+      <w:start w:val="1"/>
+      <w:numFmt w:val="bullet"/>
+      <w:lvlText w:val=""/>
+      <w:lvlJc w:val="left"/>
+      <w:pPr>
+        <w:ind w:left="3589" w:hanging="360"/>
+      </w:pPr>
+      <w:rPr>
+        <w:rFonts w:ascii="Symbol" w:hAnsi="Symbol" w:hint="default"/>
+      </w:rPr>
+    </w:lvl>
+    <w:lvl w:ilvl="4">
+      <w:start w:val="1"/>
+      <w:numFmt w:val="bullet"/>
+      <w:lvlText w:val="o"/>
+      <w:lvlJc w:val="left"/>
+      <w:pPr>
+        <w:ind w:left="4309" w:hanging="360"/>
+      </w:pPr>
+      <w:rPr>
+        <w:rFonts w:ascii="Courier New" w:hAnsi="Courier New" w:cs="Courier New" w:hint="default"/>
+      </w:rPr>
+    </w:lvl>
+    <w:lvl w:ilvl="5">
+      <w:start w:val="1"/>
+      <w:numFmt w:val="bullet"/>
+      <w:lvlText w:val=""/>
+      <w:lvlJc w:val="left"/>
+      <w:pPr>
+        <w:ind w:left="5029" w:hanging="360"/>
+      </w:pPr>
+      <w:rPr>
+        <w:rFonts w:ascii="Wingdings" w:hAnsi="Wingdings" w:hint="default"/>
+      </w:rPr>
+    </w:lvl>
+    <w:lvl w:ilvl="6">
+      <w:start w:val="1"/>
+      <w:numFmt w:val="bullet"/>
+      <w:lvlText w:val=""/>
+      <w:lvlJc w:val="left"/>
+      <w:pPr>
+        <w:ind w:left="5749" w:hanging="360"/>
+      </w:pPr>
+      <w:rPr>
+        <w:rFonts w:ascii="Symbol" w:hAnsi="Symbol" w:hint="default"/>
+      </w:rPr>
+    </w:lvl>
+    <w:lvl w:ilvl="7">
+      <w:start w:val="1"/>
+      <w:numFmt w:val="bullet"/>
+      <w:lvlText w:val="o"/>
+      <w:lvlJc w:val="left"/>
+      <w:pPr>
+        <w:ind w:left="6469" w:hanging="360"/>
+      </w:pPr>
+      <w:rPr>
+        <w:rFonts w:ascii="Courier New" w:hAnsi="Courier New" w:cs="Courier New" w:hint="default"/>
+      </w:rPr>
+    </w:lvl>
+    <w:lvl w:ilvl="8">
+      <w:start w:val="1"/>
+      <w:numFmt w:val="bullet"/>
+      <w:lvlText w:val=""/>
+      <w:lvlJc w:val="left"/>
+      <w:pPr>
+        <w:ind w:left="7189" w:hanging="360"/>
+      </w:pPr>
+      <w:rPr>
+        <w:rFonts w:ascii="Wingdings" w:hAnsi="Wingdings" w:hint="default"/>
+      </w:rPr>
+    </w:lvl>
+  </w:abstractNum>
+  <w:abstractNum w:abstractNumId="1" w15:restartNumberingAfterBreak="0">
+    <w:nsid w:val="13560096"/>
+    <w:multiLevelType w:val="multilevel"/>
+    <w:tmpl w:val="B906AED8"/>
+    <w:lvl w:ilvl="0">
+      <w:start w:val="1"/>
+      <w:numFmt w:val="bullet"/>
+      <w:lvlText w:val=""/>
+      <w:lvlJc w:val="left"/>
+      <w:pPr>
+        <w:tabs>
+          <w:tab w:val="num" w:pos="720"/>
+        </w:tabs>
+        <w:ind w:left="720" w:hanging="360"/>
+      </w:pPr>
+      <w:rPr>
+        <w:rFonts w:ascii="Symbol" w:hAnsi="Symbol" w:hint="default"/>
+        <w:sz w:val="20"/>
+      </w:rPr>
+    </w:lvl>
+    <w:lvl w:ilvl="1" w:tentative="1">
+      <w:start w:val="1"/>
+      <w:numFmt w:val="bullet"/>
+      <w:lvlText w:val="o"/>
+      <w:lvlJc w:val="left"/>
+      <w:pPr>
+        <w:tabs>
+          <w:tab w:val="num" w:pos="1440"/>
+        </w:tabs>
+        <w:ind w:left="1440" w:hanging="360"/>
+      </w:pPr>
+      <w:rPr>
+        <w:rFonts w:ascii="Courier New" w:hAnsi="Courier New" w:hint="default"/>
+        <w:sz w:val="20"/>
+      </w:rPr>
+    </w:lvl>
+    <w:lvl w:ilvl="2" w:tentative="1">
+      <w:start w:val="1"/>
+      <w:numFmt w:val="bullet"/>
+      <w:lvlText w:val=""/>
+      <w:lvlJc w:val="left"/>
+      <w:pPr>
+        <w:tabs>
+          <w:tab w:val="num" w:pos="2160"/>
+        </w:tabs>
+        <w:ind w:left="2160" w:hanging="360"/>
+      </w:pPr>
+      <w:rPr>
+        <w:rFonts w:ascii="Wingdings" w:hAnsi="Wingdings" w:hint="default"/>
+        <w:sz w:val="20"/>
+      </w:rPr>
+    </w:lvl>
+    <w:lvl w:ilvl="3" w:tentative="1">
+      <w:start w:val="1"/>
+      <w:numFmt w:val="bullet"/>
+      <w:lvlText w:val=""/>
+      <w:lvlJc w:val="left"/>
+      <w:pPr>
+        <w:tabs>
+          <w:tab w:val="num" w:pos="2880"/>
+        </w:tabs>
+        <w:ind w:left="2880" w:hanging="360"/>
+      </w:pPr>
+      <w:rPr>
+        <w:rFonts w:ascii="Wingdings" w:hAnsi="Wingdings" w:hint="default"/>
+        <w:sz w:val="20"/>
+      </w:rPr>
+    </w:lvl>
+    <w:lvl w:ilvl="4" w:tentative="1">
+      <w:start w:val="1"/>
+      <w:numFmt w:val="bullet"/>
+      <w:lvlText w:val=""/>
+      <w:lvlJc w:val="left"/>
+      <w:pPr>
+        <w:tabs>
+          <w:tab w:val="num" w:pos="3600"/>
+        </w:tabs>
+        <w:ind w:left="3600" w:hanging="360"/>
+      </w:pPr>
+      <w:rPr>
+        <w:rFonts w:ascii="Wingdings" w:hAnsi="Wingdings" w:hint="default"/>
+        <w:sz w:val="20"/>
+      </w:rPr>
+    </w:lvl>
+    <w:lvl w:ilvl="5" w:tentative="1">
+      <w:start w:val="1"/>
+      <w:numFmt w:val="bullet"/>
+      <w:lvlText w:val=""/>
+      <w:lvlJc w:val="left"/>
+      <w:pPr>
+        <w:tabs>
+          <w:tab w:val="num" w:pos="4320"/>
+        </w:tabs>
+        <w:ind w:left="4320" w:hanging="360"/>
+      </w:pPr>
+      <w:rPr>
+        <w:rFonts w:ascii="Wingdings" w:hAnsi="Wingdings" w:hint="default"/>
+        <w:sz w:val="20"/>
+      </w:rPr>
+    </w:lvl>
+    <w:lvl w:ilvl="6" w:tentative="1">
+      <w:start w:val="1"/>
+      <w:numFmt w:val="bullet"/>
+      <w:lvlText w:val=""/>
+      <w:lvlJc w:val="left"/>
+      <w:pPr>
+        <w:tabs>
+          <w:tab w:val="num" w:pos="5040"/>
+        </w:tabs>
+        <w:ind w:left="5040" w:hanging="360"/>
+      </w:pPr>
+      <w:rPr>
+        <w:rFonts w:ascii="Wingdings" w:hAnsi="Wingdings" w:hint="default"/>
+        <w:sz w:val="20"/>
+      </w:rPr>
+    </w:lvl>
+    <w:lvl w:ilvl="7" w:tentative="1">
+      <w:start w:val="1"/>
+      <w:numFmt w:val="bullet"/>
+      <w:lvlText w:val=""/>
+      <w:lvlJc w:val="left"/>
+      <w:pPr>
+        <w:tabs>
+          <w:tab w:val="num" w:pos="5760"/>
+        </w:tabs>
+        <w:ind w:left="5760" w:hanging="360"/>
+      </w:pPr>
+      <w:rPr>
+        <w:rFonts w:ascii="Wingdings" w:hAnsi="Wingdings" w:hint="default"/>
+        <w:sz w:val="20"/>
+      </w:rPr>
+    </w:lvl>
+    <w:lvl w:ilvl="8" w:tentative="1">
+      <w:start w:val="1"/>
+      <w:numFmt w:val="bullet"/>
+      <w:lvlText w:val=""/>
+      <w:lvlJc w:val="left"/>
+      <w:pPr>
+        <w:tabs>
+          <w:tab w:val="num" w:pos="6480"/>
+        </w:tabs>
+        <w:ind w:left="6480" w:hanging="360"/>
+      </w:pPr>
+      <w:rPr>
+        <w:rFonts w:ascii="Wingdings" w:hAnsi="Wingdings" w:hint="default"/>
+        <w:sz w:val="20"/>
+      </w:rPr>
+    </w:lvl>
+  </w:abstractNum>
+  <w:abstractNum w:abstractNumId="2" w15:restartNumberingAfterBreak="0">
+    <w:nsid w:val="4077439D"/>
+    <w:multiLevelType w:val="multilevel"/>
+    <w:tmpl w:val="2D045F46"/>
+    <w:lvl w:ilvl="0">
+      <w:start w:val="1"/>
+      <w:numFmt w:val="bullet"/>
+      <w:lvlText w:val=""/>
+      <w:lvlJc w:val="left"/>
+      <w:pPr>
+        <w:tabs>
+          <w:tab w:val="num" w:pos="720"/>
+        </w:tabs>
+        <w:ind w:left="720" w:hanging="360"/>
+      </w:pPr>
+      <w:rPr>
+        <w:rFonts w:ascii="Symbol" w:hAnsi="Symbol" w:hint="default"/>
+        <w:sz w:val="20"/>
+      </w:rPr>
+    </w:lvl>
+    <w:lvl w:ilvl="1" w:tentative="1">
+      <w:start w:val="1"/>
+      <w:numFmt w:val="bullet"/>
+      <w:lvlText w:val="o"/>
+      <w:lvlJc w:val="left"/>
+      <w:pPr>
+        <w:tabs>
+          <w:tab w:val="num" w:pos="1440"/>
+        </w:tabs>
+        <w:ind w:left="1440" w:hanging="360"/>
+      </w:pPr>
+      <w:rPr>
+        <w:rFonts w:ascii="Courier New" w:hAnsi="Courier New" w:hint="default"/>
+        <w:sz w:val="20"/>
+      </w:rPr>
+    </w:lvl>
+    <w:lvl w:ilvl="2" w:tentative="1">
+      <w:start w:val="1"/>
+      <w:numFmt w:val="bullet"/>
+      <w:lvlText w:val=""/>
+      <w:lvlJc w:val="left"/>
+      <w:pPr>
+        <w:tabs>
+          <w:tab w:val="num" w:pos="2160"/>
+        </w:tabs>
+        <w:ind w:left="2160" w:hanging="360"/>
+      </w:pPr>
+      <w:rPr>
+        <w:rFonts w:ascii="Wingdings" w:hAnsi="Wingdings" w:hint="default"/>
+        <w:sz w:val="20"/>
+      </w:rPr>
+    </w:lvl>
+    <w:lvl w:ilvl="3" w:tentative="1">
+      <w:start w:val="1"/>
+      <w:numFmt w:val="bullet"/>
+      <w:lvlText w:val=""/>
+      <w:lvlJc w:val="left"/>
+      <w:pPr>
+        <w:tabs>
+          <w:tab w:val="num" w:pos="2880"/>
+        </w:tabs>
+        <w:ind w:left="2880" w:hanging="360"/>
+      </w:pPr>
+      <w:rPr>
+        <w:rFonts w:ascii="Wingdings" w:hAnsi="Wingdings" w:hint="default"/>
+        <w:sz w:val="20"/>
+      </w:rPr>
+    </w:lvl>
+    <w:lvl w:ilvl="4" w:tentative="1">
+      <w:start w:val="1"/>
+      <w:numFmt w:val="bullet"/>
+      <w:lvlText w:val=""/>
+      <w:lvlJc w:val="left"/>
+      <w:pPr>
+        <w:tabs>
+          <w:tab w:val="num" w:pos="3600"/>
+        </w:tabs>
+        <w:ind w:left="3600" w:hanging="360"/>
+      </w:pPr>
+      <w:rPr>
+        <w:rFonts w:ascii="Wingdings" w:hAnsi="Wingdings" w:hint="default"/>
+        <w:sz w:val="20"/>
+      </w:rPr>
+    </w:lvl>
+    <w:lvl w:ilvl="5" w:tentative="1">
+      <w:start w:val="1"/>
+      <w:numFmt w:val="bullet"/>
+      <w:lvlText w:val=""/>
+      <w:lvlJc w:val="left"/>
+      <w:pPr>
+        <w:tabs>
+          <w:tab w:val="num" w:pos="4320"/>
+        </w:tabs>
+        <w:ind w:left="4320" w:hanging="360"/>
+      </w:pPr>
+      <w:rPr>
+        <w:rFonts w:ascii="Wingdings" w:hAnsi="Wingdings" w:hint="default"/>
+        <w:sz w:val="20"/>
+      </w:rPr>
+    </w:lvl>
+    <w:lvl w:ilvl="6" w:tentative="1">
+      <w:start w:val="1"/>
+      <w:numFmt w:val="bullet"/>
+      <w:lvlText w:val=""/>
+      <w:lvlJc w:val="left"/>
+      <w:pPr>
+        <w:tabs>
+          <w:tab w:val="num" w:pos="5040"/>
+        </w:tabs>
+        <w:ind w:left="5040" w:hanging="360"/>
+      </w:pPr>
+      <w:rPr>
+        <w:rFonts w:ascii="Wingdings" w:hAnsi="Wingdings" w:hint="default"/>
+        <w:sz w:val="20"/>
+      </w:rPr>
+    </w:lvl>
+    <w:lvl w:ilvl="7" w:tentative="1">
+      <w:start w:val="1"/>
+      <w:numFmt w:val="bullet"/>
+      <w:lvlText w:val=""/>
+      <w:lvlJc w:val="left"/>
+      <w:pPr>
+        <w:tabs>
+          <w:tab w:val="num" w:pos="5760"/>
+        </w:tabs>
+        <w:ind w:left="5760" w:hanging="360"/>
+      </w:pPr>
+      <w:rPr>
+        <w:rFonts w:ascii="Wingdings" w:hAnsi="Wingdings" w:hint="default"/>
+        <w:sz w:val="20"/>
+      </w:rPr>
+    </w:lvl>
+    <w:lvl w:ilvl="8" w:tentative="1">
+      <w:start w:val="1"/>
+      <w:numFmt w:val="bullet"/>
+      <w:lvlText w:val=""/>
+      <w:lvlJc w:val="left"/>
+      <w:pPr>
+        <w:tabs>
+          <w:tab w:val="num" w:pos="6480"/>
+        </w:tabs>
+        <w:ind w:left="6480" w:hanging="360"/>
+      </w:pPr>
+      <w:rPr>
+        <w:rFonts w:ascii="Wingdings" w:hAnsi="Wingdings" w:hint="default"/>
+        <w:sz w:val="20"/>
+      </w:rPr>
+    </w:lvl>
+  </w:abstractNum>
+  <w:abstractNum w:abstractNumId="3" w15:restartNumberingAfterBreak="0">
+    <w:nsid w:val="634F2CB0"/>
+    <w:multiLevelType w:val="multilevel"/>
+    <w:tmpl w:val="634F2CB0"/>
+    <w:lvl w:ilvl="0">
+      <w:start w:val="1"/>
+      <w:numFmt w:val="bullet"/>
+      <w:lvlText w:val=""/>
+      <w:lvlJc w:val="left"/>
+      <w:pPr>
+        <w:ind w:left="1429" w:hanging="360"/>
+      </w:pPr>
+      <w:rPr>
+        <w:rFonts w:ascii="Symbol" w:hAnsi="Symbol" w:hint="default"/>
+      </w:rPr>
+    </w:lvl>
+    <w:lvl w:ilvl="1">
+      <w:start w:val="1"/>
+      <w:numFmt w:val="bullet"/>
+      <w:lvlText w:val="o"/>
+      <w:lvlJc w:val="left"/>
+      <w:pPr>
+        <w:ind w:left="2149" w:hanging="360"/>
+      </w:pPr>
+      <w:rPr>
+        <w:rFonts w:ascii="Courier New" w:hAnsi="Courier New" w:cs="Courier New" w:hint="default"/>
+      </w:rPr>
+    </w:lvl>
+    <w:lvl w:ilvl="2">
+      <w:start w:val="1"/>
+      <w:numFmt w:val="bullet"/>
+      <w:lvlText w:val=""/>
+      <w:lvlJc w:val="left"/>
+      <w:pPr>
+        <w:ind w:left="2869" w:hanging="360"/>
+      </w:pPr>
+      <w:rPr>
+        <w:rFonts w:ascii="Wingdings" w:hAnsi="Wingdings" w:hint="default"/>
+      </w:rPr>
+    </w:lvl>
+    <w:lvl w:ilvl="3">
+      <w:start w:val="1"/>
+      <w:numFmt w:val="bullet"/>
+      <w:lvlText w:val=""/>
+      <w:lvlJc w:val="left"/>
+      <w:pPr>
+        <w:ind w:left="3589" w:hanging="360"/>
+      </w:pPr>
+      <w:rPr>
+        <w:rFonts w:ascii="Symbol" w:hAnsi="Symbol" w:hint="default"/>
+      </w:rPr>
+    </w:lvl>
+    <w:lvl w:ilvl="4">
+      <w:start w:val="1"/>
+      <w:numFmt w:val="bullet"/>
+      <w:lvlText w:val="o"/>
+      <w:lvlJc w:val="left"/>
+      <w:pPr>
+        <w:ind w:left="4309" w:hanging="360"/>
+      </w:pPr>
+      <w:rPr>
+        <w:rFonts w:ascii="Courier New" w:hAnsi="Courier New" w:cs="Courier New" w:hint="default"/>
+      </w:rPr>
+    </w:lvl>
+    <w:lvl w:ilvl="5">
+      <w:start w:val="1"/>
+      <w:numFmt w:val="bullet"/>
+      <w:lvlText w:val=""/>
+      <w:lvlJc w:val="left"/>
+      <w:pPr>
+        <w:ind w:left="5029" w:hanging="360"/>
+      </w:pPr>
+      <w:rPr>
+        <w:rFonts w:ascii="Wingdings" w:hAnsi="Wingdings" w:hint="default"/>
+      </w:rPr>
+    </w:lvl>
+    <w:lvl w:ilvl="6">
+      <w:start w:val="1"/>
+      <w:numFmt w:val="bullet"/>
+      <w:lvlText w:val=""/>
+      <w:lvlJc w:val="left"/>
+      <w:pPr>
+        <w:ind w:left="5749" w:hanging="360"/>
+      </w:pPr>
+      <w:rPr>
+        <w:rFonts w:ascii="Symbol" w:hAnsi="Symbol" w:hint="default"/>
+      </w:rPr>
+    </w:lvl>
+    <w:lvl w:ilvl="7">
+      <w:start w:val="1"/>
+      <w:numFmt w:val="bullet"/>
+      <w:lvlText w:val="o"/>
+      <w:lvlJc w:val="left"/>
+      <w:pPr>
+        <w:ind w:left="6469" w:hanging="360"/>
+      </w:pPr>
+      <w:rPr>
+        <w:rFonts w:ascii="Courier New" w:hAnsi="Courier New" w:cs="Courier New" w:hint="default"/>
+      </w:rPr>
+    </w:lvl>
+    <w:lvl w:ilvl="8">
+      <w:start w:val="1"/>
+      <w:numFmt w:val="bullet"/>
+      <w:lvlText w:val=""/>
+      <w:lvlJc w:val="left"/>
+      <w:pPr>
+        <w:ind w:left="7189" w:hanging="360"/>
+      </w:pPr>
+      <w:rPr>
+        <w:rFonts w:ascii="Wingdings" w:hAnsi="Wingdings" w:hint="default"/>
+      </w:rPr>
+    </w:lvl>
+  </w:abstractNum>
+  <w:num w:numId="1">
+    <w:abstractNumId w:val="3"/>
+  </w:num>
+  <w:num w:numId="2">
+    <w:abstractNumId w:val="0"/>
+  </w:num>
+  <w:num w:numId="3">
+    <w:abstractNumId w:val="2"/>
+  </w:num>
+  <w:num w:numId="4">
+    <w:abstractNumId w:val="1"/>
+  </w:num>
+</w:numbering>
 </file>
 
 <file path=word/styles.xml><?xml version="1.0" encoding="utf-8"?>
@@ -624,7 +3763,7 @@
   </w:docDefaults>
   <w:latentStyles w:defLockedState="0" w:defUIPriority="99" w:defSemiHidden="0" w:defUnhideWhenUsed="0" w:defQFormat="0" w:count="376">
     <w:lsdException w:name="Normal" w:uiPriority="0" w:qFormat="1"/>
-    <w:lsdException w:name="heading 1" w:uiPriority="9" w:qFormat="1"/>
+    <w:lsdException w:name="heading 1" w:uiPriority="0" w:qFormat="1"/>
     <w:lsdException w:name="heading 2" w:semiHidden="1" w:uiPriority="9" w:unhideWhenUsed="1" w:qFormat="1"/>
     <w:lsdException w:name="heading 3" w:semiHidden="1" w:uiPriority="9" w:unhideWhenUsed="1" w:qFormat="1"/>
     <w:lsdException w:name="heading 4" w:semiHidden="1" w:uiPriority="9" w:unhideWhenUsed="1" w:qFormat="1"/>
@@ -802,7 +3941,7 @@
     <w:lsdException w:name="Medium Shading 2 Accent 1" w:uiPriority="64"/>
     <w:lsdException w:name="Medium List 1 Accent 1" w:uiPriority="65"/>
     <w:lsdException w:name="Revision" w:semiHidden="1"/>
-    <w:lsdException w:name="List Paragraph" w:uiPriority="34" w:qFormat="1"/>
+    <w:lsdException w:name="List Paragraph" w:qFormat="1"/>
     <w:lsdException w:name="Quote" w:uiPriority="29" w:qFormat="1"/>
     <w:lsdException w:name="Intense Quote" w:uiPriority="30" w:qFormat="1"/>
     <w:lsdException w:name="Medium List 2 Accent 1" w:uiPriority="66"/>
@@ -1005,6 +4144,26 @@
     <w:qFormat/>
     <w:rsid w:val="00ED03F4"/>
   </w:style>
+  <w:style w:type="paragraph" w:styleId="1">
+    <w:name w:val="heading 1"/>
+    <w:basedOn w:val="a"/>
+    <w:next w:val="a"/>
+    <w:link w:val="10"/>
+    <w:qFormat/>
+    <w:rsid w:val="00E91A60"/>
+    <w:pPr>
+      <w:keepNext/>
+      <w:keepLines/>
+      <w:spacing w:before="240" w:after="0"/>
+      <w:outlineLvl w:val="0"/>
+    </w:pPr>
+    <w:rPr>
+      <w:rFonts w:asciiTheme="majorHAnsi" w:eastAsiaTheme="majorEastAsia" w:hAnsiTheme="majorHAnsi" w:cstheme="majorBidi"/>
+      <w:color w:val="2F5496" w:themeColor="accent1" w:themeShade="BF"/>
+      <w:sz w:val="32"/>
+      <w:szCs w:val="32"/>
+    </w:rPr>
+  </w:style>
   <w:style w:type="character" w:default="1" w:styleId="a0">
     <w:name w:val="Default Paragraph Font"/>
     <w:uiPriority w:val="1"/>
@@ -1031,6 +4190,72 @@
     <w:uiPriority w:val="99"/>
     <w:semiHidden/>
     <w:unhideWhenUsed/>
+  </w:style>
+  <w:style w:type="character" w:customStyle="1" w:styleId="10">
+    <w:name w:val="Заголовок 1 Знак"/>
+    <w:basedOn w:val="a0"/>
+    <w:link w:val="1"/>
+    <w:rsid w:val="00E91A60"/>
+    <w:rPr>
+      <w:rFonts w:asciiTheme="majorHAnsi" w:eastAsiaTheme="majorEastAsia" w:hAnsiTheme="majorHAnsi" w:cstheme="majorBidi"/>
+      <w:color w:val="2F5496" w:themeColor="accent1" w:themeShade="BF"/>
+      <w:sz w:val="32"/>
+      <w:szCs w:val="32"/>
+    </w:rPr>
+  </w:style>
+  <w:style w:type="paragraph" w:styleId="a3">
+    <w:name w:val="List Paragraph"/>
+    <w:basedOn w:val="a"/>
+    <w:uiPriority w:val="99"/>
+    <w:rsid w:val="00E91A60"/>
+    <w:pPr>
+      <w:ind w:left="720"/>
+      <w:contextualSpacing/>
+    </w:pPr>
+  </w:style>
+  <w:style w:type="paragraph" w:styleId="a4">
+    <w:name w:val="header"/>
+    <w:basedOn w:val="a"/>
+    <w:link w:val="a5"/>
+    <w:uiPriority w:val="99"/>
+    <w:unhideWhenUsed/>
+    <w:rsid w:val="00603D40"/>
+    <w:pPr>
+      <w:tabs>
+        <w:tab w:val="center" w:pos="4677"/>
+        <w:tab w:val="right" w:pos="9355"/>
+      </w:tabs>
+      <w:spacing w:after="0" w:line="240" w:lineRule="auto"/>
+    </w:pPr>
+  </w:style>
+  <w:style w:type="character" w:customStyle="1" w:styleId="a5">
+    <w:name w:val="Верхний колонтитул Знак"/>
+    <w:basedOn w:val="a0"/>
+    <w:link w:val="a4"/>
+    <w:uiPriority w:val="99"/>
+    <w:rsid w:val="00603D40"/>
+  </w:style>
+  <w:style w:type="paragraph" w:styleId="a6">
+    <w:name w:val="footer"/>
+    <w:basedOn w:val="a"/>
+    <w:link w:val="a7"/>
+    <w:uiPriority w:val="99"/>
+    <w:unhideWhenUsed/>
+    <w:rsid w:val="00603D40"/>
+    <w:pPr>
+      <w:tabs>
+        <w:tab w:val="center" w:pos="4677"/>
+        <w:tab w:val="right" w:pos="9355"/>
+      </w:tabs>
+      <w:spacing w:after="0" w:line="240" w:lineRule="auto"/>
+    </w:pPr>
+  </w:style>
+  <w:style w:type="character" w:customStyle="1" w:styleId="a7">
+    <w:name w:val="Нижний колонтитул Знак"/>
+    <w:basedOn w:val="a0"/>
+    <w:link w:val="a6"/>
+    <w:uiPriority w:val="99"/>
+    <w:rsid w:val="00603D40"/>
   </w:style>
 </w:styles>
 </file>

</xml_diff>